<commit_message>
test writing chap 4.
</commit_message>
<xml_diff>
--- a/Report/เอกสารproject1.docx
+++ b/Report/เอกสารproject1.docx
@@ -1147,12 +1147,14 @@
           <w:rFonts w:asciiTheme="majorBidi" w:hAnsiTheme="majorBidi"/>
         </w:rPr>
       </w:pPr>
+      <w:proofErr w:type="spellStart"/>
       <w:r>
         <w:rPr>
           <w:rFonts w:asciiTheme="majorBidi" w:hAnsiTheme="majorBidi"/>
         </w:rPr>
         <w:t>Ms</w:t>
       </w:r>
+      <w:proofErr w:type="spellEnd"/>
       <w:r>
         <w:rPr>
           <w:rFonts w:asciiTheme="majorBidi" w:hAnsiTheme="majorBidi" w:hint="cs"/>
@@ -1166,19 +1168,28 @@
         </w:rPr>
         <w:t xml:space="preserve"> </w:t>
       </w:r>
+      <w:proofErr w:type="spellStart"/>
       <w:r>
         <w:rPr>
           <w:rFonts w:asciiTheme="majorBidi" w:hAnsiTheme="majorBidi"/>
         </w:rPr>
         <w:t>Nichakan</w:t>
       </w:r>
+      <w:proofErr w:type="spellEnd"/>
       <w:r>
         <w:rPr>
           <w:rFonts w:asciiTheme="majorBidi" w:hAnsiTheme="majorBidi"/>
         </w:rPr>
         <w:tab/>
+      </w:r>
+      <w:proofErr w:type="spellStart"/>
+      <w:r>
+        <w:rPr>
+          <w:rFonts w:asciiTheme="majorBidi" w:hAnsiTheme="majorBidi"/>
+        </w:rPr>
         <w:t>Sukhumjitpitayotai</w:t>
       </w:r>
+      <w:proofErr w:type="spellEnd"/>
       <w:r>
         <w:rPr>
           <w:rFonts w:asciiTheme="majorBidi" w:hAnsiTheme="majorBidi"/>
@@ -1255,24 +1266,28 @@
         </w:rPr>
         <w:t xml:space="preserve">Mr. </w:t>
       </w:r>
+      <w:proofErr w:type="spellStart"/>
       <w:r>
         <w:rPr>
           <w:rFonts w:asciiTheme="majorBidi" w:hAnsiTheme="majorBidi" w:cs="Angsana New"/>
         </w:rPr>
         <w:t>Thanunchai</w:t>
       </w:r>
+      <w:proofErr w:type="spellEnd"/>
       <w:r>
         <w:rPr>
           <w:rFonts w:asciiTheme="majorBidi" w:hAnsiTheme="majorBidi" w:cs="Angsana New"/>
         </w:rPr>
         <w:tab/>
       </w:r>
+      <w:proofErr w:type="spellStart"/>
       <w:r>
         <w:rPr>
           <w:rFonts w:asciiTheme="majorBidi" w:hAnsiTheme="majorBidi" w:cs="Angsana New"/>
         </w:rPr>
         <w:t>Threepak</w:t>
       </w:r>
+      <w:proofErr w:type="spellEnd"/>
       <w:r>
         <w:rPr>
           <w:rFonts w:asciiTheme="majorBidi" w:hAnsiTheme="majorBidi" w:cs="Angsana New"/>
@@ -2883,7 +2898,6 @@
           <w:szCs w:val="32"/>
           <w:cs/>
         </w:rPr>
-        <w:lastRenderedPageBreak/>
         <w:t>เพื่อนำข้อมูลผลการเรียนของนักศึกษาในอดีต มาพัฒนาเป็นระบบแนะนำและวางแผนการเรียนตัวของ</w:t>
       </w:r>
       <w:r>
@@ -2932,6 +2946,7 @@
           <w:szCs w:val="32"/>
           <w:cs/>
         </w:rPr>
+        <w:lastRenderedPageBreak/>
         <w:t>เพื่อนำข้อมูลการพยากรณ์อาชีพในอนาคตของนักศึกษาในสถาบันมาแสดงเป็นแผนภาพกราฟิกในการ</w:t>
       </w:r>
       <w:r>
@@ -5855,72 +5870,80 @@
           <w:szCs w:val="32"/>
           <w:cs/>
         </w:rPr>
+        <w:t>ข้อมูล ซึ่งวิธีการ</w:t>
+      </w:r>
+      <w:r>
+        <w:rPr>
+          <w:rFonts w:asciiTheme="majorBidi" w:hAnsiTheme="majorBidi" w:cs="Angsana New" w:hint="cs"/>
+          <w:szCs w:val="32"/>
+          <w:cs/>
+        </w:rPr>
+        <w:t>นี้</w:t>
+      </w:r>
+      <w:r>
+        <w:rPr>
+          <w:rFonts w:asciiTheme="majorBidi" w:hAnsiTheme="majorBidi" w:cs="Angsana New"/>
+          <w:szCs w:val="32"/>
+          <w:cs/>
+        </w:rPr>
+        <w:t>คือ</w:t>
+      </w:r>
+      <w:r>
+        <w:rPr>
+          <w:rFonts w:asciiTheme="majorBidi" w:hAnsiTheme="majorBidi" w:cs="Angsana New" w:hint="cs"/>
+          <w:szCs w:val="32"/>
+          <w:cs/>
+        </w:rPr>
+        <w:t>การที่</w:t>
+      </w:r>
+      <w:r>
+        <w:rPr>
+          <w:rFonts w:asciiTheme="majorBidi" w:hAnsiTheme="majorBidi" w:cs="Angsana New"/>
+          <w:szCs w:val="32"/>
+          <w:cs/>
+        </w:rPr>
+        <w:t>มนุษย์</w:t>
+      </w:r>
+      <w:r>
+        <w:rPr>
+          <w:rFonts w:asciiTheme="majorBidi" w:hAnsiTheme="majorBidi" w:cs="Angsana New" w:hint="cs"/>
+          <w:szCs w:val="32"/>
+          <w:cs/>
+        </w:rPr>
+        <w:t>นั้น</w:t>
+      </w:r>
+      <w:r>
+        <w:rPr>
+          <w:rFonts w:asciiTheme="majorBidi" w:hAnsiTheme="majorBidi" w:cs="Angsana New"/>
+          <w:szCs w:val="32"/>
+          <w:cs/>
+        </w:rPr>
+        <w:t>จะเป็นผู้ใส่</w:t>
+      </w:r>
+      <w:r>
+        <w:rPr>
+          <w:rFonts w:asciiTheme="majorBidi" w:hAnsiTheme="majorBidi" w:cs="Angsana New" w:hint="cs"/>
+          <w:szCs w:val="32"/>
+          <w:cs/>
+        </w:rPr>
+        <w:t>ชุด</w:t>
+      </w:r>
+      <w:r>
+        <w:rPr>
+          <w:rFonts w:asciiTheme="majorBidi" w:hAnsiTheme="majorBidi" w:cs="Angsana New"/>
+          <w:szCs w:val="32"/>
+          <w:cs/>
+        </w:rPr>
+        <w:t>ข้อมูล และกำหนดสิ่งที่</w:t>
+      </w:r>
+      <w:r>
+        <w:rPr>
+          <w:rFonts w:asciiTheme="majorBidi" w:hAnsiTheme="majorBidi" w:cs="Angsana New"/>
+          <w:szCs w:val="32"/>
+          <w:cs/>
+        </w:rPr>
         <w:lastRenderedPageBreak/>
-        <w:t>ข้อมูล ซึ่งวิธีการ</w:t>
-      </w:r>
-      <w:r>
-        <w:rPr>
-          <w:rFonts w:asciiTheme="majorBidi" w:hAnsiTheme="majorBidi" w:cs="Angsana New" w:hint="cs"/>
-          <w:szCs w:val="32"/>
-          <w:cs/>
-        </w:rPr>
-        <w:t>นี้</w:t>
-      </w:r>
-      <w:r>
-        <w:rPr>
-          <w:rFonts w:asciiTheme="majorBidi" w:hAnsiTheme="majorBidi" w:cs="Angsana New"/>
-          <w:szCs w:val="32"/>
-          <w:cs/>
-        </w:rPr>
-        <w:t>คือ</w:t>
-      </w:r>
-      <w:r>
-        <w:rPr>
-          <w:rFonts w:asciiTheme="majorBidi" w:hAnsiTheme="majorBidi" w:cs="Angsana New" w:hint="cs"/>
-          <w:szCs w:val="32"/>
-          <w:cs/>
-        </w:rPr>
-        <w:t>การที่</w:t>
-      </w:r>
-      <w:r>
-        <w:rPr>
-          <w:rFonts w:asciiTheme="majorBidi" w:hAnsiTheme="majorBidi" w:cs="Angsana New"/>
-          <w:szCs w:val="32"/>
-          <w:cs/>
-        </w:rPr>
-        <w:t>มนุษย์</w:t>
-      </w:r>
-      <w:r>
-        <w:rPr>
-          <w:rFonts w:asciiTheme="majorBidi" w:hAnsiTheme="majorBidi" w:cs="Angsana New" w:hint="cs"/>
-          <w:szCs w:val="32"/>
-          <w:cs/>
-        </w:rPr>
-        <w:t>นั้น</w:t>
-      </w:r>
-      <w:r>
-        <w:rPr>
-          <w:rFonts w:asciiTheme="majorBidi" w:hAnsiTheme="majorBidi" w:cs="Angsana New"/>
-          <w:szCs w:val="32"/>
-          <w:cs/>
-        </w:rPr>
-        <w:t>จะเป็นผู้ใส่</w:t>
-      </w:r>
-      <w:r>
-        <w:rPr>
-          <w:rFonts w:asciiTheme="majorBidi" w:hAnsiTheme="majorBidi" w:cs="Angsana New" w:hint="cs"/>
-          <w:szCs w:val="32"/>
-          <w:cs/>
-        </w:rPr>
-        <w:t>ชุด</w:t>
-      </w:r>
-      <w:r>
-        <w:rPr>
-          <w:rFonts w:asciiTheme="majorBidi" w:hAnsiTheme="majorBidi" w:cs="Angsana New"/>
-          <w:szCs w:val="32"/>
-          <w:cs/>
-        </w:rPr>
-        <w:t>ข้อมูล และกำหนดสิ่งที่ต้องการจาก</w:t>
+        <w:t>ต้องการจาก</w:t>
       </w:r>
       <w:r>
         <w:rPr>
@@ -6806,16 +6829,7 @@
           <w:szCs w:val="32"/>
           <w:cs/>
         </w:rPr>
-        <w:t>มีการเชื่อมโยงและ</w:t>
-      </w:r>
-      <w:r>
-        <w:rPr>
-          <w:rFonts w:asciiTheme="majorBidi" w:hAnsiTheme="majorBidi" w:cs="Angsana New"/>
-          <w:szCs w:val="32"/>
-          <w:cs/>
-        </w:rPr>
-        <w:lastRenderedPageBreak/>
-        <w:t>ปรับ</w:t>
+        <w:t>มีการเชื่อมโยงและปรับ</w:t>
       </w:r>
       <w:r>
         <w:rPr>
@@ -6901,6 +6915,7 @@
           <w:rFonts w:asciiTheme="majorBidi" w:hAnsiTheme="majorBidi" w:cs="Angsana New"/>
           <w:szCs w:val="32"/>
         </w:rPr>
+        <w:lastRenderedPageBreak/>
         <w:t xml:space="preserve">Extract </w:t>
       </w:r>
       <w:r>
@@ -7390,6 +7405,7 @@
         </w:rPr>
         <w:t xml:space="preserve">เช่น </w:t>
       </w:r>
+      <w:proofErr w:type="spellStart"/>
       <w:r>
         <w:rPr>
           <w:rFonts w:asciiTheme="majorBidi" w:hAnsiTheme="majorBidi" w:cs="Angsana New"/>
@@ -7411,6 +7427,7 @@
         </w:rPr>
         <w:t>um</w:t>
       </w:r>
+      <w:proofErr w:type="spellEnd"/>
       <w:r>
         <w:rPr>
           <w:rFonts w:asciiTheme="majorBidi" w:hAnsiTheme="majorBidi" w:cs="Angsana New"/>
@@ -7779,12 +7796,21 @@
         </w:rPr>
         <w:t>และ “</w:t>
       </w:r>
-      <w:r>
-        <w:rPr>
-          <w:rFonts w:asciiTheme="majorBidi" w:hAnsiTheme="majorBidi" w:cs="Angsana New"/>
-          <w:szCs w:val="32"/>
-        </w:rPr>
-        <w:t xml:space="preserve">Mr” </w:t>
+      <w:proofErr w:type="spellStart"/>
+      <w:r>
+        <w:rPr>
+          <w:rFonts w:asciiTheme="majorBidi" w:hAnsiTheme="majorBidi" w:cs="Angsana New"/>
+          <w:szCs w:val="32"/>
+        </w:rPr>
+        <w:t>Mr</w:t>
+      </w:r>
+      <w:proofErr w:type="spellEnd"/>
+      <w:r>
+        <w:rPr>
+          <w:rFonts w:asciiTheme="majorBidi" w:hAnsiTheme="majorBidi" w:cs="Angsana New"/>
+          <w:szCs w:val="32"/>
+        </w:rPr>
+        <w:t xml:space="preserve">” </w:t>
       </w:r>
       <w:r>
         <w:rPr>
@@ -7851,7 +7877,6 @@
           <w:rFonts w:asciiTheme="majorBidi" w:hAnsiTheme="majorBidi" w:cs="Angsana New"/>
           <w:szCs w:val="32"/>
         </w:rPr>
-        <w:lastRenderedPageBreak/>
         <w:t xml:space="preserve">Sorting </w:t>
       </w:r>
       <w:r>
@@ -7912,6 +7937,7 @@
           <w:rFonts w:asciiTheme="majorBidi" w:hAnsiTheme="majorBidi" w:cs="Angsana New"/>
           <w:szCs w:val="32"/>
         </w:rPr>
+        <w:lastRenderedPageBreak/>
         <w:t xml:space="preserve">Aggregation </w:t>
       </w:r>
       <w:r>
@@ -8451,54 +8477,62 @@
           <w:szCs w:val="32"/>
           <w:cs/>
         </w:rPr>
+        <w:t>ในยุคแรก</w:t>
+      </w:r>
+      <w:r>
+        <w:rPr>
+          <w:rFonts w:asciiTheme="majorBidi" w:hAnsiTheme="majorBidi" w:cs="Angsana New" w:hint="cs"/>
+          <w:szCs w:val="32"/>
+          <w:cs/>
+        </w:rPr>
+        <w:t xml:space="preserve">ของ </w:t>
+      </w:r>
+      <w:r>
+        <w:rPr>
+          <w:rFonts w:asciiTheme="majorBidi" w:hAnsiTheme="majorBidi" w:cs="Angsana New"/>
+          <w:szCs w:val="32"/>
+        </w:rPr>
+        <w:t xml:space="preserve">NLP </w:t>
+      </w:r>
+      <w:r>
+        <w:rPr>
+          <w:rFonts w:asciiTheme="majorBidi" w:hAnsiTheme="majorBidi" w:cs="Angsana New" w:hint="cs"/>
+          <w:szCs w:val="32"/>
+          <w:cs/>
+        </w:rPr>
+        <w:t>มีการใช้งาน</w:t>
+      </w:r>
+      <w:r>
+        <w:rPr>
+          <w:rFonts w:asciiTheme="majorBidi" w:hAnsiTheme="majorBidi" w:cs="Angsana New"/>
+          <w:szCs w:val="32"/>
+          <w:cs/>
+        </w:rPr>
+        <w:t>ตามกฎ (</w:t>
+      </w:r>
+      <w:r>
+        <w:rPr>
+          <w:rFonts w:asciiTheme="majorBidi" w:hAnsiTheme="majorBidi" w:cs="Angsana New"/>
+          <w:szCs w:val="32"/>
+        </w:rPr>
+        <w:t xml:space="preserve">Rule-based Method) </w:t>
+      </w:r>
+      <w:r>
+        <w:rPr>
+          <w:rFonts w:asciiTheme="majorBidi" w:hAnsiTheme="majorBidi" w:cs="Angsana New"/>
+          <w:szCs w:val="32"/>
+          <w:cs/>
+        </w:rPr>
+        <w:t>โดยนักภาษาศาสตร์ผู้มีความเชี่ยวชาญโครงสร้างของภาษาที่สนใจ จะเป็นผู้เขียน</w:t>
+      </w:r>
+      <w:r>
+        <w:rPr>
+          <w:rFonts w:asciiTheme="majorBidi" w:hAnsiTheme="majorBidi" w:cs="Angsana New"/>
+          <w:szCs w:val="32"/>
+          <w:cs/>
+        </w:rPr>
         <w:lastRenderedPageBreak/>
-        <w:t>ในยุคแรก</w:t>
-      </w:r>
-      <w:r>
-        <w:rPr>
-          <w:rFonts w:asciiTheme="majorBidi" w:hAnsiTheme="majorBidi" w:cs="Angsana New" w:hint="cs"/>
-          <w:szCs w:val="32"/>
-          <w:cs/>
-        </w:rPr>
-        <w:t xml:space="preserve">ของ </w:t>
-      </w:r>
-      <w:r>
-        <w:rPr>
-          <w:rFonts w:asciiTheme="majorBidi" w:hAnsiTheme="majorBidi" w:cs="Angsana New"/>
-          <w:szCs w:val="32"/>
-        </w:rPr>
-        <w:t xml:space="preserve">NLP </w:t>
-      </w:r>
-      <w:r>
-        <w:rPr>
-          <w:rFonts w:asciiTheme="majorBidi" w:hAnsiTheme="majorBidi" w:cs="Angsana New" w:hint="cs"/>
-          <w:szCs w:val="32"/>
-          <w:cs/>
-        </w:rPr>
-        <w:t>มีการใช้งาน</w:t>
-      </w:r>
-      <w:r>
-        <w:rPr>
-          <w:rFonts w:asciiTheme="majorBidi" w:hAnsiTheme="majorBidi" w:cs="Angsana New"/>
-          <w:szCs w:val="32"/>
-          <w:cs/>
-        </w:rPr>
-        <w:t>ตามกฎ (</w:t>
-      </w:r>
-      <w:r>
-        <w:rPr>
-          <w:rFonts w:asciiTheme="majorBidi" w:hAnsiTheme="majorBidi" w:cs="Angsana New"/>
-          <w:szCs w:val="32"/>
-        </w:rPr>
-        <w:t xml:space="preserve">Rule-based Method) </w:t>
-      </w:r>
-      <w:r>
-        <w:rPr>
-          <w:rFonts w:asciiTheme="majorBidi" w:hAnsiTheme="majorBidi" w:cs="Angsana New"/>
-          <w:szCs w:val="32"/>
-          <w:cs/>
-        </w:rPr>
-        <w:t>โดยนักภาษาศาสตร์ผู้มีความเชี่ยวชาญโครงสร้างของภาษาที่สนใจ จะเป็นผู้เขียนกฎต่าง ๆ ขึ้นมาเพื่อให้คอมพิวเตอร์สามารถ</w:t>
+        <w:t>กฎต่าง ๆ ขึ้นมาเพื่อให้คอมพิวเตอร์สามารถ</w:t>
       </w:r>
       <w:r>
         <w:rPr>
@@ -9077,56 +9111,64 @@
           <w:szCs w:val="32"/>
           <w:cs/>
         </w:rPr>
+        <w:t>ด้านกฎหมาย</w:t>
+      </w:r>
+      <w:r>
+        <w:rPr>
+          <w:rFonts w:asciiTheme="majorBidi" w:hAnsiTheme="majorBidi" w:cs="Angsana New" w:hint="cs"/>
+          <w:szCs w:val="32"/>
+          <w:cs/>
+        </w:rPr>
+        <w:t xml:space="preserve"> </w:t>
+      </w:r>
+      <w:r>
+        <w:rPr>
+          <w:rFonts w:asciiTheme="majorBidi" w:hAnsiTheme="majorBidi" w:cs="Angsana New"/>
+          <w:szCs w:val="32"/>
+          <w:cs/>
+        </w:rPr>
+        <w:t>สำหรับงานด้าน</w:t>
+      </w:r>
+      <w:r>
+        <w:rPr>
+          <w:rFonts w:asciiTheme="majorBidi" w:hAnsiTheme="majorBidi" w:cs="Angsana New" w:hint="cs"/>
+          <w:szCs w:val="32"/>
+          <w:cs/>
+        </w:rPr>
+        <w:t xml:space="preserve"> มีข้อมูลทางด้านภาษาที่แตกต่างและหลากหลาย </w:t>
+      </w:r>
+      <w:r>
+        <w:rPr>
+          <w:rFonts w:asciiTheme="majorBidi" w:hAnsiTheme="majorBidi" w:cs="Angsana New"/>
+          <w:szCs w:val="32"/>
+          <w:cs/>
+        </w:rPr>
+        <w:t xml:space="preserve">เช่นเดียวกัน </w:t>
+      </w:r>
+      <w:r>
+        <w:rPr>
+          <w:rFonts w:asciiTheme="majorBidi" w:hAnsiTheme="majorBidi" w:cs="Angsana New" w:hint="cs"/>
+          <w:szCs w:val="32"/>
+          <w:cs/>
+        </w:rPr>
+        <w:t>เช่น</w:t>
+      </w:r>
+      <w:r>
+        <w:rPr>
+          <w:rFonts w:asciiTheme="majorBidi" w:hAnsiTheme="majorBidi" w:cs="Angsana New"/>
+          <w:szCs w:val="32"/>
+          <w:cs/>
+        </w:rPr>
+        <w:t xml:space="preserve"> ประมวลกฎหมายต่าง ๆ คำร้องต่อศาล คำให้การของคู่ความ และคำพิพากษาของศาล ซึ่งสามารถประยุกต์ใช้</w:t>
+      </w:r>
+      <w:r>
+        <w:rPr>
+          <w:rFonts w:asciiTheme="majorBidi" w:hAnsiTheme="majorBidi" w:cs="Angsana New"/>
+          <w:szCs w:val="32"/>
+          <w:cs/>
+        </w:rPr>
         <w:lastRenderedPageBreak/>
-        <w:t>ด้านกฎหมาย</w:t>
-      </w:r>
-      <w:r>
-        <w:rPr>
-          <w:rFonts w:asciiTheme="majorBidi" w:hAnsiTheme="majorBidi" w:cs="Angsana New" w:hint="cs"/>
-          <w:szCs w:val="32"/>
-          <w:cs/>
-        </w:rPr>
-        <w:t xml:space="preserve"> </w:t>
-      </w:r>
-      <w:r>
-        <w:rPr>
-          <w:rFonts w:asciiTheme="majorBidi" w:hAnsiTheme="majorBidi" w:cs="Angsana New"/>
-          <w:szCs w:val="32"/>
-          <w:cs/>
-        </w:rPr>
-        <w:t>สำหรับงานด้าน</w:t>
-      </w:r>
-      <w:r>
-        <w:rPr>
-          <w:rFonts w:asciiTheme="majorBidi" w:hAnsiTheme="majorBidi" w:cs="Angsana New" w:hint="cs"/>
-          <w:szCs w:val="32"/>
-          <w:cs/>
-        </w:rPr>
-        <w:t xml:space="preserve"> มีข้อมูลทางด้านภาษาที่แตกต่างและหลากหลาย </w:t>
-      </w:r>
-      <w:r>
-        <w:rPr>
-          <w:rFonts w:asciiTheme="majorBidi" w:hAnsiTheme="majorBidi" w:cs="Angsana New"/>
-          <w:szCs w:val="32"/>
-          <w:cs/>
-        </w:rPr>
-        <w:t xml:space="preserve">เช่นเดียวกัน </w:t>
-      </w:r>
-      <w:r>
-        <w:rPr>
-          <w:rFonts w:asciiTheme="majorBidi" w:hAnsiTheme="majorBidi" w:cs="Angsana New" w:hint="cs"/>
-          <w:szCs w:val="32"/>
-          <w:cs/>
-        </w:rPr>
-        <w:t>เช่น</w:t>
-      </w:r>
-      <w:r>
-        <w:rPr>
-          <w:rFonts w:asciiTheme="majorBidi" w:hAnsiTheme="majorBidi" w:cs="Angsana New"/>
-          <w:szCs w:val="32"/>
-          <w:cs/>
-        </w:rPr>
-        <w:t xml:space="preserve"> ประมวลกฎหมายต่าง ๆ คำร้องต่อศาล คำให้การของคู่ความ และคำพิพากษาของศาล ซึ่งสามารถประยุกต์ใช้เครื่องมือ </w:t>
+        <w:t xml:space="preserve">เครื่องมือ </w:t>
       </w:r>
       <w:r>
         <w:rPr>
@@ -9143,12 +9185,21 @@
         </w:rPr>
         <w:t xml:space="preserve">ได้ในหลายมิติไม่ว่าจะเป็นการใช้ </w:t>
       </w:r>
-      <w:r>
-        <w:rPr>
-          <w:rFonts w:asciiTheme="majorBidi" w:hAnsiTheme="majorBidi" w:cs="Angsana New"/>
-          <w:szCs w:val="32"/>
-        </w:rPr>
-        <w:t xml:space="preserve">PoS Tagging </w:t>
+      <w:proofErr w:type="spellStart"/>
+      <w:r>
+        <w:rPr>
+          <w:rFonts w:asciiTheme="majorBidi" w:hAnsiTheme="majorBidi" w:cs="Angsana New"/>
+          <w:szCs w:val="32"/>
+        </w:rPr>
+        <w:t>PoS</w:t>
+      </w:r>
+      <w:proofErr w:type="spellEnd"/>
+      <w:r>
+        <w:rPr>
+          <w:rFonts w:asciiTheme="majorBidi" w:hAnsiTheme="majorBidi" w:cs="Angsana New"/>
+          <w:szCs w:val="32"/>
+        </w:rPr>
+        <w:t xml:space="preserve"> Tagging </w:t>
       </w:r>
       <w:r>
         <w:rPr>
@@ -9801,7 +9852,6 @@
           <w:rFonts w:asciiTheme="majorBidi" w:hAnsiTheme="majorBidi" w:cs="Angsana New"/>
           <w:szCs w:val="32"/>
         </w:rPr>
-        <w:lastRenderedPageBreak/>
         <w:t xml:space="preserve">Memory-based </w:t>
       </w:r>
       <w:r>
@@ -9854,6 +9904,7 @@
           <w:noProof/>
           <w:szCs w:val="32"/>
         </w:rPr>
+        <w:lastRenderedPageBreak/>
         <w:drawing>
           <wp:anchor distT="0" distB="0" distL="114300" distR="114300" simplePos="0" relativeHeight="251665408" behindDoc="0" locked="0" layoutInCell="1" allowOverlap="1" wp14:anchorId="7F109CDB" wp14:editId="72CA7EF3">
             <wp:simplePos x="0" y="0"/>
@@ -11064,12 +11115,21 @@
         </w:rPr>
         <w:t>(</w:t>
       </w:r>
+      <w:proofErr w:type="spellStart"/>
       <w:r>
         <w:rPr>
           <w:rFonts w:cs="Angsana New"/>
           <w:szCs w:val="32"/>
         </w:rPr>
-        <w:t xml:space="preserve">Github) </w:t>
+        <w:t>Github</w:t>
+      </w:r>
+      <w:proofErr w:type="spellEnd"/>
+      <w:r>
+        <w:rPr>
+          <w:rFonts w:cs="Angsana New"/>
+          <w:szCs w:val="32"/>
+        </w:rPr>
+        <w:t xml:space="preserve">) </w:t>
       </w:r>
       <w:r>
         <w:rPr>
@@ -13117,11 +13177,19 @@
         </w:rPr>
         <w:t xml:space="preserve"> สร้างรายการเพลงแนะนำโดยพิจารณาช่วงเวลา เฉพาะในการฟังเพลงซึ่งแตกต่างจากช่วงเวลาอื่นอย่างมีนัยสำคัญทางสถิติในรอบวันของผู้ฟังโดยใช้ การวิเคราะห์สถิติเชิงมุม และวัดประสิทธิภาพโดย  ประสิทธิภาพ </w:t>
       </w:r>
-      <w:r>
-        <w:rPr>
-          <w:szCs w:val="32"/>
-        </w:rPr>
-        <w:t xml:space="preserve">HitRatio </w:t>
+      <w:proofErr w:type="spellStart"/>
+      <w:r>
+        <w:rPr>
+          <w:szCs w:val="32"/>
+        </w:rPr>
+        <w:t>HitRatio</w:t>
+      </w:r>
+      <w:proofErr w:type="spellEnd"/>
+      <w:r>
+        <w:rPr>
+          <w:szCs w:val="32"/>
+        </w:rPr>
+        <w:t xml:space="preserve"> </w:t>
       </w:r>
       <w:r>
         <w:rPr>
@@ -13835,12 +13903,21 @@
         </w:rPr>
         <w:t xml:space="preserve">ของ </w:t>
       </w:r>
+      <w:proofErr w:type="spellStart"/>
       <w:r>
         <w:rPr>
           <w:rFonts w:cs="Angsana New"/>
           <w:szCs w:val="32"/>
         </w:rPr>
-        <w:t xml:space="preserve">Scikitlearn </w:t>
+        <w:t>Scikitlearn</w:t>
+      </w:r>
+      <w:proofErr w:type="spellEnd"/>
+      <w:r>
+        <w:rPr>
+          <w:rFonts w:cs="Angsana New"/>
+          <w:szCs w:val="32"/>
+        </w:rPr>
+        <w:t xml:space="preserve"> </w:t>
       </w:r>
       <w:r>
         <w:rPr>
@@ -14633,13 +14710,35 @@
         <w:rPr>
           <w:rFonts w:asciiTheme="majorBidi" w:hAnsiTheme="majorBidi" w:cs="Angsana New"/>
         </w:rPr>
-        <w:t xml:space="preserve"> Table User, Subject_Data</w:t>
-      </w:r>
-      <w:r>
-        <w:rPr>
-          <w:rFonts w:asciiTheme="majorBidi" w:hAnsiTheme="majorBidi" w:cs="Angsana New"/>
-        </w:rPr>
-        <w:t>, DataCSV, Graduate,</w:t>
+        <w:t xml:space="preserve"> Table User, </w:t>
+      </w:r>
+      <w:proofErr w:type="spellStart"/>
+      <w:r>
+        <w:rPr>
+          <w:rFonts w:asciiTheme="majorBidi" w:hAnsiTheme="majorBidi" w:cs="Angsana New"/>
+        </w:rPr>
+        <w:t>Subject_Data</w:t>
+      </w:r>
+      <w:proofErr w:type="spellEnd"/>
+      <w:r>
+        <w:rPr>
+          <w:rFonts w:asciiTheme="majorBidi" w:hAnsiTheme="majorBidi" w:cs="Angsana New"/>
+        </w:rPr>
+        <w:t xml:space="preserve">, </w:t>
+      </w:r>
+      <w:proofErr w:type="spellStart"/>
+      <w:r>
+        <w:rPr>
+          <w:rFonts w:asciiTheme="majorBidi" w:hAnsiTheme="majorBidi" w:cs="Angsana New"/>
+        </w:rPr>
+        <w:t>DataCSV</w:t>
+      </w:r>
+      <w:proofErr w:type="spellEnd"/>
+      <w:r>
+        <w:rPr>
+          <w:rFonts w:asciiTheme="majorBidi" w:hAnsiTheme="majorBidi" w:cs="Angsana New"/>
+        </w:rPr>
+        <w:t>, Graduate,</w:t>
       </w:r>
       <w:r>
         <w:rPr>
@@ -24689,11 +24788,19 @@
         </w:rPr>
         <w:t xml:space="preserve">1. </w:t>
       </w:r>
-      <w:r>
-        <w:rPr>
-          <w:rFonts w:asciiTheme="majorBidi" w:hAnsiTheme="majorBidi" w:cs="Angsana New"/>
-        </w:rPr>
-        <w:t xml:space="preserve">user_id : UUID </w:t>
+      <w:proofErr w:type="spellStart"/>
+      <w:r>
+        <w:rPr>
+          <w:rFonts w:asciiTheme="majorBidi" w:hAnsiTheme="majorBidi" w:cs="Angsana New"/>
+        </w:rPr>
+        <w:t>user_id</w:t>
+      </w:r>
+      <w:proofErr w:type="spellEnd"/>
+      <w:r>
+        <w:rPr>
+          <w:rFonts w:asciiTheme="majorBidi" w:hAnsiTheme="majorBidi" w:cs="Angsana New"/>
+        </w:rPr>
+        <w:t xml:space="preserve"> : UUID </w:t>
       </w:r>
       <w:r>
         <w:rPr>
@@ -24827,12 +24934,14 @@
         </w:rPr>
         <w:t xml:space="preserve">3.5.2 ตาราง </w:t>
       </w:r>
+      <w:proofErr w:type="spellStart"/>
       <w:r>
         <w:rPr>
           <w:rFonts w:asciiTheme="majorBidi" w:hAnsiTheme="majorBidi" w:cs="Angsana New"/>
         </w:rPr>
         <w:t>Subject_Data</w:t>
       </w:r>
+      <w:proofErr w:type="spellEnd"/>
     </w:p>
     <w:p>
       <w:pPr>
@@ -24880,11 +24989,19 @@
         </w:rPr>
         <w:t xml:space="preserve">1. </w:t>
       </w:r>
-      <w:r>
-        <w:rPr>
-          <w:rFonts w:asciiTheme="majorBidi" w:hAnsiTheme="majorBidi"/>
-        </w:rPr>
-        <w:t xml:space="preserve">subject_id : </w:t>
+      <w:proofErr w:type="spellStart"/>
+      <w:r>
+        <w:rPr>
+          <w:rFonts w:asciiTheme="majorBidi" w:hAnsiTheme="majorBidi"/>
+        </w:rPr>
+        <w:t>subject_id</w:t>
+      </w:r>
+      <w:proofErr w:type="spellEnd"/>
+      <w:r>
+        <w:rPr>
+          <w:rFonts w:asciiTheme="majorBidi" w:hAnsiTheme="majorBidi"/>
+        </w:rPr>
+        <w:t xml:space="preserve"> : </w:t>
       </w:r>
       <w:r>
         <w:rPr>
@@ -24936,12 +25053,14 @@
         </w:rPr>
         <w:t xml:space="preserve">2. </w:t>
       </w:r>
+      <w:proofErr w:type="spellStart"/>
       <w:r>
         <w:rPr>
           <w:rFonts w:asciiTheme="majorBidi" w:hAnsiTheme="majorBidi"/>
         </w:rPr>
         <w:t>subject_name_thai</w:t>
       </w:r>
+      <w:proofErr w:type="spellEnd"/>
       <w:r>
         <w:rPr>
           <w:rFonts w:asciiTheme="majorBidi" w:hAnsiTheme="majorBidi"/>
@@ -24979,11 +25098,19 @@
         </w:rPr>
         <w:t xml:space="preserve">3. </w:t>
       </w:r>
-      <w:r>
-        <w:rPr>
-          <w:rFonts w:asciiTheme="majorBidi" w:hAnsiTheme="majorBidi"/>
-        </w:rPr>
-        <w:t xml:space="preserve">subject_name_eng </w:t>
+      <w:proofErr w:type="spellStart"/>
+      <w:r>
+        <w:rPr>
+          <w:rFonts w:asciiTheme="majorBidi" w:hAnsiTheme="majorBidi"/>
+        </w:rPr>
+        <w:t>subject_name_eng</w:t>
+      </w:r>
+      <w:proofErr w:type="spellEnd"/>
+      <w:r>
+        <w:rPr>
+          <w:rFonts w:asciiTheme="majorBidi" w:hAnsiTheme="majorBidi"/>
+        </w:rPr>
+        <w:t xml:space="preserve"> </w:t>
       </w:r>
       <w:r>
         <w:rPr>
@@ -25078,11 +25205,19 @@
         <w:lastRenderedPageBreak/>
         <w:t xml:space="preserve">5. </w:t>
       </w:r>
-      <w:r>
-        <w:rPr>
-          <w:rFonts w:asciiTheme="majorBidi" w:hAnsiTheme="majorBidi"/>
-        </w:rPr>
-        <w:t xml:space="preserve">subject_key </w:t>
+      <w:proofErr w:type="spellStart"/>
+      <w:r>
+        <w:rPr>
+          <w:rFonts w:asciiTheme="majorBidi" w:hAnsiTheme="majorBidi"/>
+        </w:rPr>
+        <w:t>subject_key</w:t>
+      </w:r>
+      <w:proofErr w:type="spellEnd"/>
+      <w:r>
+        <w:rPr>
+          <w:rFonts w:asciiTheme="majorBidi" w:hAnsiTheme="majorBidi"/>
+        </w:rPr>
+        <w:t xml:space="preserve"> </w:t>
       </w:r>
       <w:r>
         <w:rPr>
@@ -25133,11 +25268,19 @@
         </w:rPr>
         <w:t xml:space="preserve">6. </w:t>
       </w:r>
-      <w:r>
-        <w:rPr>
-          <w:rFonts w:asciiTheme="majorBidi" w:hAnsiTheme="majorBidi"/>
-        </w:rPr>
-        <w:t xml:space="preserve">subject_class </w:t>
+      <w:proofErr w:type="spellStart"/>
+      <w:r>
+        <w:rPr>
+          <w:rFonts w:asciiTheme="majorBidi" w:hAnsiTheme="majorBidi"/>
+        </w:rPr>
+        <w:t>subject_class</w:t>
+      </w:r>
+      <w:proofErr w:type="spellEnd"/>
+      <w:r>
+        <w:rPr>
+          <w:rFonts w:asciiTheme="majorBidi" w:hAnsiTheme="majorBidi"/>
+        </w:rPr>
+        <w:t xml:space="preserve"> </w:t>
       </w:r>
       <w:r>
         <w:rPr>
@@ -25328,11 +25471,19 @@
         </w:rPr>
         <w:t xml:space="preserve">1. </w:t>
       </w:r>
-      <w:r>
-        <w:rPr>
-          <w:rFonts w:asciiTheme="majorBidi" w:hAnsiTheme="majorBidi"/>
-        </w:rPr>
-        <w:t xml:space="preserve">student_id : </w:t>
+      <w:proofErr w:type="spellStart"/>
+      <w:r>
+        <w:rPr>
+          <w:rFonts w:asciiTheme="majorBidi" w:hAnsiTheme="majorBidi"/>
+        </w:rPr>
+        <w:t>student_id</w:t>
+      </w:r>
+      <w:proofErr w:type="spellEnd"/>
+      <w:r>
+        <w:rPr>
+          <w:rFonts w:asciiTheme="majorBidi" w:hAnsiTheme="majorBidi"/>
+        </w:rPr>
+        <w:t xml:space="preserve"> : </w:t>
       </w:r>
       <w:r>
         <w:rPr>
@@ -25389,11 +25540,19 @@
         </w:rPr>
         <w:t xml:space="preserve">2. </w:t>
       </w:r>
-      <w:r>
-        <w:rPr>
-          <w:rFonts w:asciiTheme="majorBidi" w:hAnsiTheme="majorBidi"/>
-        </w:rPr>
-        <w:t>subject_id : VARCHAR</w:t>
+      <w:proofErr w:type="spellStart"/>
+      <w:r>
+        <w:rPr>
+          <w:rFonts w:asciiTheme="majorBidi" w:hAnsiTheme="majorBidi"/>
+        </w:rPr>
+        <w:t>subject_id</w:t>
+      </w:r>
+      <w:proofErr w:type="spellEnd"/>
+      <w:r>
+        <w:rPr>
+          <w:rFonts w:asciiTheme="majorBidi" w:hAnsiTheme="majorBidi"/>
+        </w:rPr>
+        <w:t xml:space="preserve"> : VARCHAR</w:t>
       </w:r>
       <w:r>
         <w:rPr>
@@ -25865,12 +26024,14 @@
         </w:rPr>
         <w:t xml:space="preserve">ตาราง </w:t>
       </w:r>
+      <w:proofErr w:type="spellStart"/>
       <w:r>
         <w:rPr>
           <w:rFonts w:asciiTheme="majorBidi" w:hAnsiTheme="majorBidi" w:cs="Angsana New"/>
         </w:rPr>
         <w:t>DataCSV</w:t>
       </w:r>
+      <w:proofErr w:type="spellEnd"/>
     </w:p>
     <w:p>
       <w:pPr>
@@ -25938,11 +26099,19 @@
         </w:rPr>
         <w:t xml:space="preserve">1. </w:t>
       </w:r>
-      <w:r>
-        <w:rPr>
-          <w:rFonts w:asciiTheme="majorBidi" w:hAnsiTheme="majorBidi"/>
-        </w:rPr>
-        <w:t xml:space="preserve">data_id : </w:t>
+      <w:proofErr w:type="spellStart"/>
+      <w:r>
+        <w:rPr>
+          <w:rFonts w:asciiTheme="majorBidi" w:hAnsiTheme="majorBidi"/>
+        </w:rPr>
+        <w:t>data_id</w:t>
+      </w:r>
+      <w:proofErr w:type="spellEnd"/>
+      <w:r>
+        <w:rPr>
+          <w:rFonts w:asciiTheme="majorBidi" w:hAnsiTheme="majorBidi"/>
+        </w:rPr>
+        <w:t xml:space="preserve"> : </w:t>
       </w:r>
       <w:r>
         <w:rPr>
@@ -26047,7 +26216,21 @@
         <w:rPr>
           <w:rFonts w:asciiTheme="majorBidi" w:hAnsiTheme="majorBidi" w:cs="Angsana New"/>
         </w:rPr>
-        <w:t xml:space="preserve"> upload_date : </w:t>
+        <w:t xml:space="preserve"> </w:t>
+      </w:r>
+      <w:proofErr w:type="spellStart"/>
+      <w:r>
+        <w:rPr>
+          <w:rFonts w:asciiTheme="majorBidi" w:hAnsiTheme="majorBidi" w:cs="Angsana New"/>
+        </w:rPr>
+        <w:t>upload_date</w:t>
+      </w:r>
+      <w:proofErr w:type="spellEnd"/>
+      <w:r>
+        <w:rPr>
+          <w:rFonts w:asciiTheme="majorBidi" w:hAnsiTheme="majorBidi" w:cs="Angsana New"/>
+        </w:rPr>
+        <w:t xml:space="preserve"> : </w:t>
       </w:r>
       <w:r>
         <w:rPr>
@@ -26115,7 +26298,21 @@
         <w:rPr>
           <w:rFonts w:asciiTheme="majorBidi" w:hAnsiTheme="majorBidi" w:cs="Angsana New"/>
         </w:rPr>
-        <w:t xml:space="preserve"> update_date : </w:t>
+        <w:t xml:space="preserve"> </w:t>
+      </w:r>
+      <w:proofErr w:type="spellStart"/>
+      <w:r>
+        <w:rPr>
+          <w:rFonts w:asciiTheme="majorBidi" w:hAnsiTheme="majorBidi" w:cs="Angsana New"/>
+        </w:rPr>
+        <w:t>update_date</w:t>
+      </w:r>
+      <w:proofErr w:type="spellEnd"/>
+      <w:r>
+        <w:rPr>
+          <w:rFonts w:asciiTheme="majorBidi" w:hAnsiTheme="majorBidi" w:cs="Angsana New"/>
+        </w:rPr>
+        <w:t xml:space="preserve"> : </w:t>
       </w:r>
       <w:r>
         <w:rPr>
@@ -26173,11 +26370,19 @@
         </w:rPr>
         <w:t xml:space="preserve">5. </w:t>
       </w:r>
-      <w:r>
-        <w:rPr>
-          <w:rFonts w:asciiTheme="majorBidi" w:hAnsiTheme="majorBidi" w:cs="Angsana New"/>
-        </w:rPr>
-        <w:t xml:space="preserve">del_flag : </w:t>
+      <w:proofErr w:type="spellStart"/>
+      <w:r>
+        <w:rPr>
+          <w:rFonts w:asciiTheme="majorBidi" w:hAnsiTheme="majorBidi" w:cs="Angsana New"/>
+        </w:rPr>
+        <w:t>del_flag</w:t>
+      </w:r>
+      <w:proofErr w:type="spellEnd"/>
+      <w:r>
+        <w:rPr>
+          <w:rFonts w:asciiTheme="majorBidi" w:hAnsiTheme="majorBidi" w:cs="Angsana New"/>
+        </w:rPr>
+        <w:t xml:space="preserve"> : </w:t>
       </w:r>
       <w:r>
         <w:rPr>
@@ -26297,12 +26502,14 @@
         </w:rPr>
         <w:t xml:space="preserve">ตาราง </w:t>
       </w:r>
+      <w:proofErr w:type="spellStart"/>
       <w:r>
         <w:rPr>
           <w:rFonts w:asciiTheme="majorBidi" w:hAnsiTheme="majorBidi" w:cs="Angsana New"/>
         </w:rPr>
         <w:t>SurpriseModel</w:t>
       </w:r>
+      <w:proofErr w:type="spellEnd"/>
     </w:p>
     <w:p>
       <w:pPr>
@@ -26375,6 +26582,7 @@
         </w:rPr>
         <w:t xml:space="preserve">1. </w:t>
       </w:r>
+      <w:proofErr w:type="spellStart"/>
       <w:r>
         <w:rPr>
           <w:rFonts w:ascii="Helvetica" w:hAnsi="Helvetica" w:cs="Helvetica"/>
@@ -26385,6 +26593,7 @@
         </w:rPr>
         <w:t>model_id</w:t>
       </w:r>
+      <w:proofErr w:type="spellEnd"/>
       <w:r>
         <w:rPr>
           <w:rFonts w:ascii="Helvetica" w:hAnsi="Helvetica" w:cstheme="minorBidi" w:hint="cs"/>
@@ -26607,11 +26816,19 @@
         </w:rPr>
         <w:t xml:space="preserve">5. </w:t>
       </w:r>
-      <w:r>
-        <w:rPr>
-          <w:rFonts w:asciiTheme="majorBidi" w:hAnsiTheme="majorBidi" w:cs="Angsana New"/>
-        </w:rPr>
-        <w:t xml:space="preserve">rmse : </w:t>
+      <w:proofErr w:type="spellStart"/>
+      <w:r>
+        <w:rPr>
+          <w:rFonts w:asciiTheme="majorBidi" w:hAnsiTheme="majorBidi" w:cs="Angsana New"/>
+        </w:rPr>
+        <w:t>rmse</w:t>
+      </w:r>
+      <w:proofErr w:type="spellEnd"/>
+      <w:r>
+        <w:rPr>
+          <w:rFonts w:asciiTheme="majorBidi" w:hAnsiTheme="majorBidi" w:cs="Angsana New"/>
+        </w:rPr>
+        <w:t xml:space="preserve"> : </w:t>
       </w:r>
       <w:r>
         <w:rPr>
@@ -26728,7 +26945,6 @@
           <w:rFonts w:asciiTheme="majorBidi" w:hAnsiTheme="majorBidi" w:cs="Angsana New"/>
           <w:cs/>
         </w:rPr>
-        <w:lastRenderedPageBreak/>
         <w:tab/>
       </w:r>
       <w:r>
@@ -26759,12 +26975,14 @@
         </w:rPr>
         <w:t xml:space="preserve">ตาราง </w:t>
       </w:r>
+      <w:proofErr w:type="spellStart"/>
       <w:r>
         <w:rPr>
           <w:rFonts w:asciiTheme="majorBidi" w:hAnsiTheme="majorBidi" w:cs="Angsana New"/>
         </w:rPr>
         <w:t>JobClassiModel</w:t>
       </w:r>
+      <w:proofErr w:type="spellEnd"/>
     </w:p>
     <w:p>
       <w:pPr>
@@ -26780,6 +26998,7 @@
           <w:rFonts w:asciiTheme="majorBidi" w:hAnsiTheme="majorBidi" w:hint="cs"/>
           <w:cs/>
         </w:rPr>
+        <w:lastRenderedPageBreak/>
         <w:t xml:space="preserve">เป็นตารางที่ใช้เก็บ </w:t>
       </w:r>
       <w:r>
@@ -26849,6 +27068,7 @@
         </w:rPr>
         <w:t xml:space="preserve">1. </w:t>
       </w:r>
+      <w:proofErr w:type="spellStart"/>
       <w:r>
         <w:rPr>
           <w:rFonts w:ascii="Helvetica" w:hAnsi="Helvetica" w:cs="Helvetica"/>
@@ -26859,6 +27079,7 @@
         </w:rPr>
         <w:t>model_id</w:t>
       </w:r>
+      <w:proofErr w:type="spellEnd"/>
       <w:r>
         <w:rPr>
           <w:rFonts w:ascii="Helvetica" w:hAnsi="Helvetica" w:cstheme="minorBidi" w:hint="cs"/>
@@ -27073,11 +27294,19 @@
         </w:rPr>
         <w:t xml:space="preserve">5. </w:t>
       </w:r>
-      <w:r>
-        <w:rPr>
-          <w:rFonts w:asciiTheme="majorBidi" w:hAnsiTheme="majorBidi" w:cs="Angsana New"/>
-        </w:rPr>
-        <w:t xml:space="preserve">rmse : </w:t>
+      <w:proofErr w:type="spellStart"/>
+      <w:r>
+        <w:rPr>
+          <w:rFonts w:asciiTheme="majorBidi" w:hAnsiTheme="majorBidi" w:cs="Angsana New"/>
+        </w:rPr>
+        <w:t>rmse</w:t>
+      </w:r>
+      <w:proofErr w:type="spellEnd"/>
+      <w:r>
+        <w:rPr>
+          <w:rFonts w:asciiTheme="majorBidi" w:hAnsiTheme="majorBidi" w:cs="Angsana New"/>
+        </w:rPr>
+        <w:t xml:space="preserve"> : </w:t>
       </w:r>
       <w:r>
         <w:rPr>
@@ -27320,27 +27549,1311 @@
     </w:p>
     <w:p>
       <w:pPr>
+        <w:ind w:left="720" w:firstLine="0"/>
+        <w:rPr>
+          <w:rFonts w:asciiTheme="majorBidi" w:hAnsiTheme="majorBidi"/>
+          <w:b/>
+          <w:bCs/>
+          <w:sz w:val="36"/>
+          <w:szCs w:val="36"/>
+        </w:rPr>
+      </w:pPr>
+      <w:r>
+        <w:rPr>
+          <w:rFonts w:asciiTheme="majorBidi" w:hAnsiTheme="majorBidi" w:hint="cs"/>
+          <w:b/>
+          <w:bCs/>
+          <w:sz w:val="36"/>
+          <w:szCs w:val="36"/>
+          <w:cs/>
+        </w:rPr>
+        <w:t xml:space="preserve">4.1 </w:t>
+      </w:r>
+      <w:r>
+        <w:rPr>
+          <w:rFonts w:asciiTheme="majorBidi" w:hAnsiTheme="majorBidi" w:hint="cs"/>
+          <w:b/>
+          <w:bCs/>
+          <w:sz w:val="36"/>
+          <w:szCs w:val="36"/>
+          <w:cs/>
+        </w:rPr>
+        <w:t xml:space="preserve">การสร้าง </w:t>
+      </w:r>
+      <w:r>
+        <w:rPr>
+          <w:rFonts w:asciiTheme="majorBidi" w:hAnsiTheme="majorBidi"/>
+          <w:b/>
+          <w:bCs/>
+          <w:sz w:val="36"/>
+          <w:szCs w:val="36"/>
+        </w:rPr>
+        <w:t xml:space="preserve">Django </w:t>
+      </w:r>
+      <w:proofErr w:type="spellStart"/>
+      <w:r>
+        <w:rPr>
+          <w:rFonts w:asciiTheme="majorBidi" w:hAnsiTheme="majorBidi"/>
+          <w:b/>
+          <w:bCs/>
+          <w:sz w:val="36"/>
+          <w:szCs w:val="36"/>
+        </w:rPr>
+        <w:t>Framwork</w:t>
+      </w:r>
+      <w:proofErr w:type="spellEnd"/>
+      <w:r>
+        <w:rPr>
+          <w:rFonts w:asciiTheme="majorBidi" w:hAnsiTheme="majorBidi"/>
+          <w:b/>
+          <w:bCs/>
+          <w:sz w:val="36"/>
+          <w:szCs w:val="36"/>
+        </w:rPr>
+        <w:t xml:space="preserve"> </w:t>
+      </w:r>
+      <w:r>
+        <w:rPr>
+          <w:rFonts w:asciiTheme="majorBidi" w:hAnsiTheme="majorBidi" w:hint="cs"/>
+          <w:b/>
+          <w:bCs/>
+          <w:sz w:val="36"/>
+          <w:szCs w:val="36"/>
+          <w:cs/>
+        </w:rPr>
+        <w:t xml:space="preserve">และเชื่อมต่อฐานข้อมูล </w:t>
+      </w:r>
+      <w:r>
+        <w:rPr>
+          <w:rFonts w:asciiTheme="majorBidi" w:hAnsiTheme="majorBidi"/>
+          <w:b/>
+          <w:bCs/>
+          <w:sz w:val="36"/>
+          <w:szCs w:val="36"/>
+        </w:rPr>
+        <w:t xml:space="preserve">MariaDB </w:t>
+      </w:r>
+      <w:r>
+        <w:rPr>
+          <w:rFonts w:asciiTheme="majorBidi" w:hAnsiTheme="majorBidi" w:hint="cs"/>
+          <w:b/>
+          <w:bCs/>
+          <w:sz w:val="36"/>
+          <w:szCs w:val="36"/>
+          <w:cs/>
+        </w:rPr>
+        <w:t xml:space="preserve">บน </w:t>
+      </w:r>
+      <w:r>
+        <w:rPr>
+          <w:rFonts w:asciiTheme="majorBidi" w:hAnsiTheme="majorBidi"/>
+          <w:b/>
+          <w:bCs/>
+          <w:sz w:val="36"/>
+          <w:szCs w:val="36"/>
+        </w:rPr>
+        <w:t>Docker Compose</w:t>
+      </w:r>
+    </w:p>
+    <w:p>
+      <w:pPr>
+        <w:ind w:left="720" w:firstLine="0"/>
+        <w:rPr>
+          <w:rFonts w:asciiTheme="majorBidi" w:hAnsiTheme="majorBidi"/>
+        </w:rPr>
+      </w:pPr>
+      <w:r>
+        <w:rPr>
+          <w:rFonts w:asciiTheme="majorBidi" w:hAnsiTheme="majorBidi" w:cs="Angsana New"/>
+          <w:b/>
+          <w:bCs/>
+          <w:sz w:val="36"/>
+          <w:szCs w:val="36"/>
+          <w:cs/>
+        </w:rPr>
+        <w:drawing>
+          <wp:anchor distT="0" distB="0" distL="114300" distR="114300" simplePos="0" relativeHeight="251667456" behindDoc="0" locked="0" layoutInCell="1" allowOverlap="1" wp14:anchorId="1A3A2EFB" wp14:editId="13A063AA">
+            <wp:simplePos x="0" y="0"/>
+            <wp:positionH relativeFrom="margin">
+              <wp:align>center</wp:align>
+            </wp:positionH>
+            <wp:positionV relativeFrom="paragraph">
+              <wp:posOffset>1065530</wp:posOffset>
+            </wp:positionV>
+            <wp:extent cx="3708400" cy="4373245"/>
+            <wp:effectExtent l="0" t="0" r="6350" b="8255"/>
+            <wp:wrapTopAndBottom/>
+            <wp:docPr id="18" name="Picture 18" descr="Text&#10;&#10;Description automatically generated"/>
+            <wp:cNvGraphicFramePr>
+              <a:graphicFrameLocks xmlns:a="http://schemas.openxmlformats.org/drawingml/2006/main" noChangeAspect="1"/>
+            </wp:cNvGraphicFramePr>
+            <a:graphic xmlns:a="http://schemas.openxmlformats.org/drawingml/2006/main">
+              <a:graphicData uri="http://schemas.openxmlformats.org/drawingml/2006/picture">
+                <pic:pic xmlns:pic="http://schemas.openxmlformats.org/drawingml/2006/picture">
+                  <pic:nvPicPr>
+                    <pic:cNvPr id="18" name="Picture 18" descr="Text&#10;&#10;Description automatically generated"/>
+                    <pic:cNvPicPr/>
+                  </pic:nvPicPr>
+                  <pic:blipFill>
+                    <a:blip r:embed="rId34">
+                      <a:extLst>
+                        <a:ext uri="{28A0092B-C50C-407E-A947-70E740481C1C}">
+                          <a14:useLocalDpi xmlns:a14="http://schemas.microsoft.com/office/drawing/2010/main" val="0"/>
+                        </a:ext>
+                      </a:extLst>
+                    </a:blip>
+                    <a:stretch>
+                      <a:fillRect/>
+                    </a:stretch>
+                  </pic:blipFill>
+                  <pic:spPr>
+                    <a:xfrm>
+                      <a:off x="0" y="0"/>
+                      <a:ext cx="3708400" cy="4373245"/>
+                    </a:xfrm>
+                    <a:prstGeom prst="rect">
+                      <a:avLst/>
+                    </a:prstGeom>
+                  </pic:spPr>
+                </pic:pic>
+              </a:graphicData>
+            </a:graphic>
+            <wp14:sizeRelH relativeFrom="margin">
+              <wp14:pctWidth>0</wp14:pctWidth>
+            </wp14:sizeRelH>
+            <wp14:sizeRelV relativeFrom="margin">
+              <wp14:pctHeight>0</wp14:pctHeight>
+            </wp14:sizeRelV>
+          </wp:anchor>
+        </w:drawing>
+      </w:r>
+      <w:r>
+        <w:rPr>
+          <w:rFonts w:asciiTheme="majorBidi" w:hAnsiTheme="majorBidi"/>
+          <w:b/>
+          <w:bCs/>
+          <w:sz w:val="36"/>
+          <w:szCs w:val="36"/>
+          <w:cs/>
+        </w:rPr>
+        <w:tab/>
+      </w:r>
+      <w:r>
+        <w:rPr>
+          <w:rFonts w:asciiTheme="majorBidi" w:hAnsiTheme="majorBidi" w:hint="cs"/>
+          <w:cs/>
+        </w:rPr>
+        <w:t>โดยการทดลองการสร้างจะตัว</w:t>
+      </w:r>
+      <w:r>
+        <w:rPr>
+          <w:rFonts w:asciiTheme="majorBidi" w:hAnsiTheme="majorBidi"/>
+        </w:rPr>
+        <w:t xml:space="preserve"> Django project </w:t>
+      </w:r>
+      <w:r>
+        <w:rPr>
+          <w:rFonts w:asciiTheme="majorBidi" w:hAnsiTheme="majorBidi" w:hint="cs"/>
+          <w:cs/>
+        </w:rPr>
+        <w:t xml:space="preserve">ให้เชื่อมต่อกับ </w:t>
+      </w:r>
+      <w:proofErr w:type="spellStart"/>
+      <w:r>
+        <w:rPr>
+          <w:rFonts w:asciiTheme="majorBidi" w:hAnsiTheme="majorBidi"/>
+        </w:rPr>
+        <w:t>mariaDB</w:t>
+      </w:r>
+      <w:proofErr w:type="spellEnd"/>
+      <w:r>
+        <w:rPr>
+          <w:rFonts w:asciiTheme="majorBidi" w:hAnsiTheme="majorBidi"/>
+        </w:rPr>
+        <w:t xml:space="preserve"> </w:t>
+      </w:r>
+      <w:r>
+        <w:rPr>
+          <w:rFonts w:asciiTheme="majorBidi" w:hAnsiTheme="majorBidi" w:hint="cs"/>
+          <w:cs/>
+        </w:rPr>
+        <w:t>ได้นั้นทางผู้จัดทำได้ทำการเตรียม</w:t>
+      </w:r>
+      <w:r>
+        <w:rPr>
+          <w:rFonts w:asciiTheme="majorBidi" w:hAnsiTheme="majorBidi" w:hint="cs"/>
+          <w:cs/>
+        </w:rPr>
+        <w:t xml:space="preserve"> </w:t>
+      </w:r>
+      <w:r>
+        <w:rPr>
+          <w:rFonts w:asciiTheme="majorBidi" w:hAnsiTheme="majorBidi"/>
+        </w:rPr>
+        <w:t xml:space="preserve">requirements.txt </w:t>
+      </w:r>
+      <w:r>
+        <w:rPr>
+          <w:rFonts w:asciiTheme="majorBidi" w:hAnsiTheme="majorBidi" w:hint="cs"/>
+          <w:cs/>
+        </w:rPr>
+        <w:t xml:space="preserve">ซึ่งเป็น </w:t>
+      </w:r>
+      <w:r>
+        <w:rPr>
+          <w:rFonts w:asciiTheme="majorBidi" w:hAnsiTheme="majorBidi"/>
+        </w:rPr>
+        <w:t xml:space="preserve">file </w:t>
+      </w:r>
+      <w:r>
+        <w:rPr>
+          <w:rFonts w:asciiTheme="majorBidi" w:hAnsiTheme="majorBidi" w:hint="cs"/>
+          <w:cs/>
+        </w:rPr>
+        <w:t xml:space="preserve">เพื่อให้ </w:t>
+      </w:r>
+      <w:r>
+        <w:rPr>
+          <w:rFonts w:asciiTheme="majorBidi" w:hAnsiTheme="majorBidi"/>
+        </w:rPr>
+        <w:t xml:space="preserve">Docker </w:t>
+      </w:r>
+      <w:r>
+        <w:rPr>
+          <w:rFonts w:asciiTheme="majorBidi" w:hAnsiTheme="majorBidi" w:hint="cs"/>
+          <w:cs/>
+        </w:rPr>
+        <w:t xml:space="preserve">นั้นจัดเตรียม </w:t>
+      </w:r>
+      <w:r>
+        <w:rPr>
+          <w:rFonts w:asciiTheme="majorBidi" w:hAnsiTheme="majorBidi"/>
+        </w:rPr>
+        <w:t xml:space="preserve">Environment </w:t>
+      </w:r>
+      <w:r>
+        <w:rPr>
+          <w:rFonts w:asciiTheme="majorBidi" w:hAnsiTheme="majorBidi" w:hint="cs"/>
+          <w:cs/>
+        </w:rPr>
+        <w:t>ของตัวระบบ</w:t>
+      </w:r>
+    </w:p>
+    <w:p>
+      <w:pPr>
+        <w:ind w:left="2160" w:firstLine="720"/>
+        <w:rPr>
+          <w:rFonts w:asciiTheme="majorBidi" w:hAnsiTheme="majorBidi"/>
+          <w:b/>
+          <w:bCs/>
+          <w:sz w:val="36"/>
+          <w:szCs w:val="36"/>
+        </w:rPr>
+      </w:pPr>
+      <w:r>
+        <w:rPr>
+          <w:rFonts w:asciiTheme="majorBidi" w:hAnsiTheme="majorBidi" w:hint="cs"/>
+          <w:b/>
+          <w:bCs/>
+          <w:cs/>
+        </w:rPr>
+        <w:t xml:space="preserve">รูป </w:t>
+      </w:r>
+      <w:r>
+        <w:rPr>
+          <w:rFonts w:asciiTheme="majorBidi" w:hAnsiTheme="majorBidi" w:hint="cs"/>
+          <w:b/>
+          <w:bCs/>
+          <w:cs/>
+        </w:rPr>
+        <w:t>4</w:t>
+      </w:r>
+      <w:r>
+        <w:rPr>
+          <w:rFonts w:asciiTheme="majorBidi" w:hAnsiTheme="majorBidi" w:hint="cs"/>
+          <w:b/>
+          <w:bCs/>
+          <w:cs/>
+        </w:rPr>
+        <w:t>.</w:t>
+      </w:r>
+      <w:r>
+        <w:rPr>
+          <w:rFonts w:asciiTheme="majorBidi" w:hAnsiTheme="majorBidi"/>
+          <w:b/>
+          <w:bCs/>
+        </w:rPr>
+        <w:t>1</w:t>
+      </w:r>
+      <w:r>
+        <w:rPr>
+          <w:rFonts w:asciiTheme="majorBidi" w:hAnsiTheme="majorBidi" w:hint="cs"/>
+          <w:b/>
+          <w:bCs/>
+          <w:cs/>
+        </w:rPr>
+        <w:t xml:space="preserve"> </w:t>
+      </w:r>
+      <w:r>
+        <w:rPr>
+          <w:rFonts w:asciiTheme="majorBidi" w:hAnsiTheme="majorBidi"/>
+          <w:b/>
+          <w:bCs/>
+        </w:rPr>
+        <w:t>File Requirements</w:t>
+      </w:r>
+    </w:p>
+    <w:p>
+      <w:pPr>
+        <w:rPr>
+          <w:rFonts w:asciiTheme="majorBidi" w:hAnsiTheme="majorBidi" w:cs="Angsana New" w:hint="cs"/>
+          <w:cs/>
+        </w:rPr>
+      </w:pPr>
+      <w:r>
+        <w:rPr>
+          <w:rFonts w:asciiTheme="majorBidi" w:hAnsiTheme="majorBidi" w:cs="Angsana New"/>
+          <w:cs/>
+        </w:rPr>
+        <w:lastRenderedPageBreak/>
+        <w:drawing>
+          <wp:anchor distT="0" distB="0" distL="114300" distR="114300" simplePos="0" relativeHeight="251668480" behindDoc="0" locked="0" layoutInCell="1" allowOverlap="1" wp14:anchorId="14E07799" wp14:editId="498A20E3">
+            <wp:simplePos x="0" y="0"/>
+            <wp:positionH relativeFrom="page">
+              <wp:align>center</wp:align>
+            </wp:positionH>
+            <wp:positionV relativeFrom="paragraph">
+              <wp:posOffset>1026975</wp:posOffset>
+            </wp:positionV>
+            <wp:extent cx="2783840" cy="2002790"/>
+            <wp:effectExtent l="0" t="0" r="0" b="0"/>
+            <wp:wrapTopAndBottom/>
+            <wp:docPr id="22" name="Picture 22" descr="Text&#10;&#10;Description automatically generated"/>
+            <wp:cNvGraphicFramePr>
+              <a:graphicFrameLocks xmlns:a="http://schemas.openxmlformats.org/drawingml/2006/main" noChangeAspect="1"/>
+            </wp:cNvGraphicFramePr>
+            <a:graphic xmlns:a="http://schemas.openxmlformats.org/drawingml/2006/main">
+              <a:graphicData uri="http://schemas.openxmlformats.org/drawingml/2006/picture">
+                <pic:pic xmlns:pic="http://schemas.openxmlformats.org/drawingml/2006/picture">
+                  <pic:nvPicPr>
+                    <pic:cNvPr id="22" name="Picture 22" descr="Text&#10;&#10;Description automatically generated"/>
+                    <pic:cNvPicPr/>
+                  </pic:nvPicPr>
+                  <pic:blipFill>
+                    <a:blip r:embed="rId35">
+                      <a:extLst>
+                        <a:ext uri="{28A0092B-C50C-407E-A947-70E740481C1C}">
+                          <a14:useLocalDpi xmlns:a14="http://schemas.microsoft.com/office/drawing/2010/main" val="0"/>
+                        </a:ext>
+                      </a:extLst>
+                    </a:blip>
+                    <a:stretch>
+                      <a:fillRect/>
+                    </a:stretch>
+                  </pic:blipFill>
+                  <pic:spPr>
+                    <a:xfrm>
+                      <a:off x="0" y="0"/>
+                      <a:ext cx="2783840" cy="2002790"/>
+                    </a:xfrm>
+                    <a:prstGeom prst="rect">
+                      <a:avLst/>
+                    </a:prstGeom>
+                  </pic:spPr>
+                </pic:pic>
+              </a:graphicData>
+            </a:graphic>
+            <wp14:sizeRelH relativeFrom="margin">
+              <wp14:pctWidth>0</wp14:pctWidth>
+            </wp14:sizeRelH>
+            <wp14:sizeRelV relativeFrom="margin">
+              <wp14:pctHeight>0</wp14:pctHeight>
+            </wp14:sizeRelV>
+          </wp:anchor>
+        </w:drawing>
+      </w:r>
+      <w:r>
+        <w:rPr>
+          <w:rFonts w:asciiTheme="majorBidi" w:hAnsiTheme="majorBidi"/>
+          <w:b/>
+          <w:bCs/>
+          <w:sz w:val="36"/>
+          <w:szCs w:val="36"/>
+        </w:rPr>
+        <w:tab/>
+      </w:r>
+      <w:r>
+        <w:rPr>
+          <w:rFonts w:asciiTheme="majorBidi" w:hAnsiTheme="majorBidi"/>
+          <w:b/>
+          <w:bCs/>
+          <w:sz w:val="36"/>
+          <w:szCs w:val="36"/>
+        </w:rPr>
+        <w:tab/>
+      </w:r>
+      <w:r>
+        <w:rPr>
+          <w:rFonts w:asciiTheme="majorBidi" w:hAnsiTheme="majorBidi" w:hint="cs"/>
+          <w:cs/>
+        </w:rPr>
+        <w:t xml:space="preserve">หลังจากได้มีการเตรียม </w:t>
+      </w:r>
+      <w:r>
+        <w:rPr>
+          <w:rFonts w:asciiTheme="majorBidi" w:hAnsiTheme="majorBidi"/>
+        </w:rPr>
+        <w:t xml:space="preserve">file requirements </w:t>
+      </w:r>
+      <w:r>
+        <w:rPr>
+          <w:rFonts w:asciiTheme="majorBidi" w:hAnsiTheme="majorBidi" w:hint="cs"/>
+          <w:cs/>
+        </w:rPr>
+        <w:t xml:space="preserve">แล้วทางผู้จัดทำได้ทำการสร้าง </w:t>
+      </w:r>
+      <w:proofErr w:type="spellStart"/>
+      <w:r>
+        <w:rPr>
+          <w:rFonts w:asciiTheme="majorBidi" w:hAnsiTheme="majorBidi"/>
+        </w:rPr>
+        <w:t>Dockerfile</w:t>
+      </w:r>
+      <w:proofErr w:type="spellEnd"/>
+      <w:r>
+        <w:rPr>
+          <w:rFonts w:asciiTheme="majorBidi" w:hAnsiTheme="majorBidi"/>
+        </w:rPr>
+        <w:t xml:space="preserve"> </w:t>
+      </w:r>
+      <w:r>
+        <w:rPr>
+          <w:rFonts w:asciiTheme="majorBidi" w:hAnsiTheme="majorBidi" w:hint="cs"/>
+          <w:cs/>
+        </w:rPr>
+        <w:t xml:space="preserve">เพื่อนำ </w:t>
+      </w:r>
+      <w:r>
+        <w:rPr>
+          <w:rFonts w:asciiTheme="majorBidi" w:hAnsiTheme="majorBidi"/>
+        </w:rPr>
+        <w:t xml:space="preserve">requirements </w:t>
+      </w:r>
+      <w:r>
+        <w:rPr>
+          <w:rFonts w:asciiTheme="majorBidi" w:hAnsiTheme="majorBidi" w:hint="cs"/>
+          <w:cs/>
+        </w:rPr>
+        <w:t>ที่ได้มา</w:t>
+      </w:r>
+      <w:r>
+        <w:rPr>
+          <w:rFonts w:asciiTheme="majorBidi" w:hAnsiTheme="majorBidi" w:cs="Angsana New"/>
+          <w:cs/>
+        </w:rPr>
+        <w:t>จัดสรร</w:t>
+      </w:r>
+      <w:r>
+        <w:rPr>
+          <w:rFonts w:asciiTheme="majorBidi" w:hAnsiTheme="majorBidi" w:cs="Angsana New" w:hint="cs"/>
+          <w:cs/>
+        </w:rPr>
+        <w:t xml:space="preserve"> </w:t>
+      </w:r>
+      <w:r>
+        <w:rPr>
+          <w:rFonts w:asciiTheme="majorBidi" w:hAnsiTheme="majorBidi" w:cs="Angsana New"/>
+        </w:rPr>
+        <w:t xml:space="preserve">library </w:t>
+      </w:r>
+      <w:r>
+        <w:rPr>
+          <w:rFonts w:asciiTheme="majorBidi" w:hAnsiTheme="majorBidi" w:cs="Angsana New" w:hint="cs"/>
+          <w:cs/>
+        </w:rPr>
+        <w:t xml:space="preserve">ที่จำเป็นต่อการพัฒนาโครงงาน </w:t>
+      </w:r>
+      <w:r>
+        <w:rPr>
+          <w:rFonts w:asciiTheme="majorBidi" w:hAnsiTheme="majorBidi" w:cs="Angsana New" w:hint="cs"/>
+          <w:cs/>
+        </w:rPr>
+        <w:t xml:space="preserve">โดยได้กำหนด </w:t>
+      </w:r>
+      <w:r>
+        <w:rPr>
+          <w:rFonts w:asciiTheme="majorBidi" w:hAnsiTheme="majorBidi" w:cs="Angsana New"/>
+        </w:rPr>
+        <w:t xml:space="preserve">version </w:t>
+      </w:r>
+      <w:r>
+        <w:rPr>
+          <w:rFonts w:asciiTheme="majorBidi" w:hAnsiTheme="majorBidi" w:cs="Angsana New" w:hint="cs"/>
+          <w:cs/>
+        </w:rPr>
+        <w:t xml:space="preserve">ของ </w:t>
+      </w:r>
+      <w:r>
+        <w:rPr>
+          <w:rFonts w:asciiTheme="majorBidi" w:hAnsiTheme="majorBidi" w:cs="Angsana New"/>
+        </w:rPr>
+        <w:t xml:space="preserve">python </w:t>
+      </w:r>
+      <w:r>
+        <w:rPr>
+          <w:rFonts w:asciiTheme="majorBidi" w:hAnsiTheme="majorBidi" w:cs="Angsana New" w:hint="cs"/>
+          <w:cs/>
+        </w:rPr>
+        <w:t>เป็น 3.7.14</w:t>
+      </w:r>
+    </w:p>
+    <w:p>
+      <w:pPr>
+        <w:ind w:left="2160" w:firstLine="720"/>
+        <w:jc w:val="both"/>
+        <w:rPr>
+          <w:rFonts w:asciiTheme="majorBidi" w:hAnsiTheme="majorBidi"/>
+          <w:b/>
+          <w:bCs/>
+        </w:rPr>
+      </w:pPr>
+      <w:r>
+        <w:rPr>
+          <w:rFonts w:asciiTheme="majorBidi" w:hAnsiTheme="majorBidi" w:hint="cs"/>
+          <w:b/>
+          <w:bCs/>
+          <w:cs/>
+        </w:rPr>
+        <w:t xml:space="preserve">รูป </w:t>
+      </w:r>
+      <w:r>
+        <w:rPr>
+          <w:rFonts w:asciiTheme="majorBidi" w:hAnsiTheme="majorBidi" w:hint="cs"/>
+          <w:b/>
+          <w:bCs/>
+          <w:cs/>
+        </w:rPr>
+        <w:t>4</w:t>
+      </w:r>
+      <w:r>
+        <w:rPr>
+          <w:rFonts w:asciiTheme="majorBidi" w:hAnsiTheme="majorBidi" w:hint="cs"/>
+          <w:b/>
+          <w:bCs/>
+          <w:cs/>
+        </w:rPr>
+        <w:t>.</w:t>
+      </w:r>
+      <w:r>
+        <w:rPr>
+          <w:rFonts w:asciiTheme="majorBidi" w:hAnsiTheme="majorBidi" w:hint="cs"/>
+          <w:b/>
+          <w:bCs/>
+          <w:cs/>
+        </w:rPr>
+        <w:t>2</w:t>
+      </w:r>
+      <w:r>
+        <w:rPr>
+          <w:rFonts w:asciiTheme="majorBidi" w:hAnsiTheme="majorBidi" w:hint="cs"/>
+          <w:b/>
+          <w:bCs/>
+          <w:cs/>
+        </w:rPr>
+        <w:t xml:space="preserve"> </w:t>
+      </w:r>
+      <w:proofErr w:type="spellStart"/>
+      <w:r>
+        <w:rPr>
+          <w:rFonts w:asciiTheme="majorBidi" w:hAnsiTheme="majorBidi"/>
+          <w:b/>
+          <w:bCs/>
+        </w:rPr>
+        <w:t>Dockerfile</w:t>
+      </w:r>
+      <w:proofErr w:type="spellEnd"/>
+    </w:p>
+    <w:p>
+      <w:pPr>
         <w:ind w:firstLine="0"/>
         <w:rPr>
           <w:rFonts w:asciiTheme="majorBidi" w:hAnsiTheme="majorBidi"/>
-          <w:b/>
-          <w:bCs/>
-          <w:sz w:val="40"/>
-          <w:szCs w:val="40"/>
-          <w:cs/>
-        </w:rPr>
-      </w:pPr>
-      <w:r>
-        <w:rPr>
-          <w:rFonts w:asciiTheme="majorBidi" w:hAnsiTheme="majorBidi"/>
-          <w:b/>
-          <w:bCs/>
-          <w:sz w:val="40"/>
-          <w:szCs w:val="40"/>
-          <w:cs/>
-        </w:rPr>
-        <w:br w:type="page"/>
-      </w:r>
+        </w:rPr>
+      </w:pPr>
+      <w:r>
+        <w:rPr>
+          <w:rFonts w:asciiTheme="majorBidi" w:hAnsiTheme="majorBidi"/>
+        </w:rPr>
+        <w:drawing>
+          <wp:anchor distT="0" distB="0" distL="114300" distR="114300" simplePos="0" relativeHeight="251669504" behindDoc="0" locked="0" layoutInCell="1" allowOverlap="1" wp14:anchorId="7B3DE043" wp14:editId="55BFAE47">
+            <wp:simplePos x="0" y="0"/>
+            <wp:positionH relativeFrom="page">
+              <wp:align>center</wp:align>
+            </wp:positionH>
+            <wp:positionV relativeFrom="paragraph">
+              <wp:posOffset>1676144</wp:posOffset>
+            </wp:positionV>
+            <wp:extent cx="2421890" cy="2747645"/>
+            <wp:effectExtent l="0" t="0" r="0" b="0"/>
+            <wp:wrapTopAndBottom/>
+            <wp:docPr id="24" name="Picture 24" descr="Text&#10;&#10;Description automatically generated"/>
+            <wp:cNvGraphicFramePr>
+              <a:graphicFrameLocks xmlns:a="http://schemas.openxmlformats.org/drawingml/2006/main" noChangeAspect="1"/>
+            </wp:cNvGraphicFramePr>
+            <a:graphic xmlns:a="http://schemas.openxmlformats.org/drawingml/2006/main">
+              <a:graphicData uri="http://schemas.openxmlformats.org/drawingml/2006/picture">
+                <pic:pic xmlns:pic="http://schemas.openxmlformats.org/drawingml/2006/picture">
+                  <pic:nvPicPr>
+                    <pic:cNvPr id="24" name="Picture 24" descr="Text&#10;&#10;Description automatically generated"/>
+                    <pic:cNvPicPr/>
+                  </pic:nvPicPr>
+                  <pic:blipFill>
+                    <a:blip r:embed="rId36">
+                      <a:extLst>
+                        <a:ext uri="{28A0092B-C50C-407E-A947-70E740481C1C}">
+                          <a14:useLocalDpi xmlns:a14="http://schemas.microsoft.com/office/drawing/2010/main" val="0"/>
+                        </a:ext>
+                      </a:extLst>
+                    </a:blip>
+                    <a:stretch>
+                      <a:fillRect/>
+                    </a:stretch>
+                  </pic:blipFill>
+                  <pic:spPr>
+                    <a:xfrm>
+                      <a:off x="0" y="0"/>
+                      <a:ext cx="2421890" cy="2747645"/>
+                    </a:xfrm>
+                    <a:prstGeom prst="rect">
+                      <a:avLst/>
+                    </a:prstGeom>
+                  </pic:spPr>
+                </pic:pic>
+              </a:graphicData>
+            </a:graphic>
+            <wp14:sizeRelH relativeFrom="margin">
+              <wp14:pctWidth>0</wp14:pctWidth>
+            </wp14:sizeRelH>
+            <wp14:sizeRelV relativeFrom="margin">
+              <wp14:pctHeight>0</wp14:pctHeight>
+            </wp14:sizeRelV>
+          </wp:anchor>
+        </w:drawing>
+      </w:r>
+      <w:r>
+        <w:rPr>
+          <w:rFonts w:asciiTheme="majorBidi" w:hAnsiTheme="majorBidi"/>
+          <w:b/>
+          <w:bCs/>
+        </w:rPr>
+        <w:tab/>
+      </w:r>
+      <w:r>
+        <w:rPr>
+          <w:rFonts w:asciiTheme="majorBidi" w:hAnsiTheme="majorBidi"/>
+          <w:b/>
+          <w:bCs/>
+        </w:rPr>
+        <w:tab/>
+      </w:r>
+      <w:r>
+        <w:rPr>
+          <w:rFonts w:asciiTheme="majorBidi" w:hAnsiTheme="majorBidi" w:hint="cs"/>
+          <w:cs/>
+        </w:rPr>
+        <w:t xml:space="preserve">ต่อมาผู้จัดทำได้สร้าง </w:t>
+      </w:r>
+      <w:r>
+        <w:rPr>
+          <w:rFonts w:asciiTheme="majorBidi" w:hAnsiTheme="majorBidi"/>
+        </w:rPr>
+        <w:t xml:space="preserve">file </w:t>
+      </w:r>
+      <w:proofErr w:type="spellStart"/>
+      <w:r>
+        <w:rPr>
+          <w:rFonts w:asciiTheme="majorBidi" w:hAnsiTheme="majorBidi"/>
+        </w:rPr>
+        <w:t>dockercompose</w:t>
+      </w:r>
+      <w:proofErr w:type="spellEnd"/>
+      <w:r>
+        <w:rPr>
+          <w:rFonts w:asciiTheme="majorBidi" w:hAnsiTheme="majorBidi"/>
+        </w:rPr>
+        <w:t xml:space="preserve"> </w:t>
+      </w:r>
+      <w:r>
+        <w:rPr>
+          <w:rFonts w:asciiTheme="majorBidi" w:hAnsiTheme="majorBidi" w:hint="cs"/>
+          <w:cs/>
+        </w:rPr>
+        <w:t xml:space="preserve">ขึ้นมาเพื่อนำ </w:t>
+      </w:r>
+      <w:r>
+        <w:rPr>
+          <w:rFonts w:asciiTheme="majorBidi" w:hAnsiTheme="majorBidi"/>
+        </w:rPr>
+        <w:t xml:space="preserve">docker container </w:t>
+      </w:r>
+      <w:r>
+        <w:rPr>
+          <w:rFonts w:asciiTheme="majorBidi" w:hAnsiTheme="majorBidi" w:hint="cs"/>
+          <w:cs/>
+        </w:rPr>
+        <w:t xml:space="preserve">ในส่วนของ </w:t>
+      </w:r>
+      <w:r>
+        <w:rPr>
+          <w:rFonts w:asciiTheme="majorBidi" w:hAnsiTheme="majorBidi"/>
+        </w:rPr>
+        <w:t xml:space="preserve">Django Application </w:t>
+      </w:r>
+      <w:r>
+        <w:rPr>
+          <w:rFonts w:asciiTheme="majorBidi" w:hAnsiTheme="majorBidi" w:hint="cs"/>
+          <w:cs/>
+        </w:rPr>
+        <w:t xml:space="preserve">และ </w:t>
+      </w:r>
+      <w:r>
+        <w:rPr>
+          <w:rFonts w:asciiTheme="majorBidi" w:hAnsiTheme="majorBidi"/>
+        </w:rPr>
+        <w:t xml:space="preserve">MariaDB </w:t>
+      </w:r>
+      <w:r>
+        <w:rPr>
+          <w:rFonts w:asciiTheme="majorBidi" w:hAnsiTheme="majorBidi" w:hint="cs"/>
+          <w:cs/>
+        </w:rPr>
+        <w:t xml:space="preserve">นำมารวมเป็น </w:t>
+      </w:r>
+      <w:r>
+        <w:rPr>
+          <w:rFonts w:asciiTheme="majorBidi" w:hAnsiTheme="majorBidi"/>
+        </w:rPr>
+        <w:t xml:space="preserve">Docker Compose </w:t>
+      </w:r>
+      <w:r>
+        <w:rPr>
+          <w:rFonts w:asciiTheme="majorBidi" w:hAnsiTheme="majorBidi" w:hint="cs"/>
+          <w:cs/>
+        </w:rPr>
+        <w:t xml:space="preserve">โดยกำหนด </w:t>
+      </w:r>
+      <w:r>
+        <w:rPr>
+          <w:rFonts w:asciiTheme="majorBidi" w:hAnsiTheme="majorBidi"/>
+        </w:rPr>
+        <w:t xml:space="preserve">internal port </w:t>
+      </w:r>
+      <w:r>
+        <w:rPr>
+          <w:rFonts w:asciiTheme="majorBidi" w:hAnsiTheme="majorBidi" w:hint="cs"/>
+          <w:cs/>
+        </w:rPr>
+        <w:t xml:space="preserve">ของ </w:t>
+      </w:r>
+      <w:r>
+        <w:rPr>
+          <w:rFonts w:asciiTheme="majorBidi" w:hAnsiTheme="majorBidi"/>
+        </w:rPr>
+        <w:t xml:space="preserve">MariaDB </w:t>
+      </w:r>
+      <w:r>
+        <w:rPr>
+          <w:rFonts w:asciiTheme="majorBidi" w:hAnsiTheme="majorBidi" w:hint="cs"/>
+          <w:cs/>
+        </w:rPr>
+        <w:t xml:space="preserve">เป็น </w:t>
+      </w:r>
+      <w:r>
+        <w:rPr>
+          <w:rFonts w:asciiTheme="majorBidi" w:hAnsiTheme="majorBidi"/>
+        </w:rPr>
+        <w:t xml:space="preserve">3306 </w:t>
+      </w:r>
+      <w:r>
+        <w:rPr>
+          <w:rFonts w:asciiTheme="majorBidi" w:hAnsiTheme="majorBidi" w:hint="cs"/>
+          <w:cs/>
+        </w:rPr>
+        <w:t xml:space="preserve">และ </w:t>
+      </w:r>
+      <w:r>
+        <w:rPr>
+          <w:rFonts w:asciiTheme="majorBidi" w:hAnsiTheme="majorBidi"/>
+        </w:rPr>
+        <w:t xml:space="preserve">external port </w:t>
+      </w:r>
+      <w:r>
+        <w:rPr>
+          <w:rFonts w:asciiTheme="majorBidi" w:hAnsiTheme="majorBidi" w:hint="cs"/>
+          <w:cs/>
+        </w:rPr>
+        <w:t xml:space="preserve">เป็น </w:t>
+      </w:r>
+      <w:r>
+        <w:rPr>
+          <w:rFonts w:asciiTheme="majorBidi" w:hAnsiTheme="majorBidi"/>
+        </w:rPr>
+        <w:t xml:space="preserve">3308 </w:t>
+      </w:r>
+      <w:r>
+        <w:rPr>
+          <w:rFonts w:asciiTheme="majorBidi" w:hAnsiTheme="majorBidi" w:hint="cs"/>
+          <w:cs/>
+        </w:rPr>
+        <w:t>เพื่อจัดระเบียบในการใช้งานของฐานข้อมูล</w:t>
+      </w:r>
+      <w:r>
+        <w:rPr>
+          <w:rFonts w:asciiTheme="majorBidi" w:hAnsiTheme="majorBidi"/>
+        </w:rPr>
+        <w:t xml:space="preserve"> </w:t>
+      </w:r>
+      <w:r>
+        <w:rPr>
+          <w:rFonts w:asciiTheme="majorBidi" w:hAnsiTheme="majorBidi" w:hint="cs"/>
+          <w:cs/>
+        </w:rPr>
+        <w:t xml:space="preserve">โดยทางผู้จัดทำออกแบบให้ </w:t>
+      </w:r>
+      <w:r>
+        <w:rPr>
+          <w:rFonts w:asciiTheme="majorBidi" w:hAnsiTheme="majorBidi"/>
+        </w:rPr>
+        <w:t xml:space="preserve">Django Application </w:t>
+      </w:r>
+      <w:r>
+        <w:rPr>
+          <w:rFonts w:asciiTheme="majorBidi" w:hAnsiTheme="majorBidi" w:hint="cs"/>
+          <w:cs/>
+        </w:rPr>
+        <w:t xml:space="preserve">ติดต่อกับฐานข้อมูลผ่าน </w:t>
+      </w:r>
+      <w:r>
+        <w:rPr>
+          <w:rFonts w:asciiTheme="majorBidi" w:hAnsiTheme="majorBidi"/>
+        </w:rPr>
+        <w:t xml:space="preserve">internal port </w:t>
+      </w:r>
+      <w:r>
+        <w:rPr>
+          <w:rFonts w:asciiTheme="majorBidi" w:hAnsiTheme="majorBidi" w:hint="cs"/>
+          <w:cs/>
+        </w:rPr>
+        <w:t xml:space="preserve">โดยกำหนด </w:t>
+      </w:r>
+      <w:r>
+        <w:rPr>
+          <w:rFonts w:asciiTheme="majorBidi" w:hAnsiTheme="majorBidi"/>
+        </w:rPr>
+        <w:t xml:space="preserve">port </w:t>
+      </w:r>
+      <w:r>
+        <w:rPr>
+          <w:rFonts w:asciiTheme="majorBidi" w:hAnsiTheme="majorBidi" w:hint="cs"/>
+          <w:cs/>
+        </w:rPr>
+        <w:t xml:space="preserve">ของ </w:t>
+      </w:r>
+      <w:r>
+        <w:rPr>
+          <w:rFonts w:asciiTheme="majorBidi" w:hAnsiTheme="majorBidi"/>
+        </w:rPr>
+        <w:t xml:space="preserve">Django Application </w:t>
+      </w:r>
+      <w:r>
+        <w:rPr>
+          <w:rFonts w:asciiTheme="majorBidi" w:hAnsiTheme="majorBidi" w:hint="cs"/>
+          <w:cs/>
+        </w:rPr>
+        <w:t xml:space="preserve">เป็น </w:t>
+      </w:r>
+      <w:r>
+        <w:rPr>
+          <w:rFonts w:asciiTheme="majorBidi" w:hAnsiTheme="majorBidi"/>
+        </w:rPr>
+        <w:t xml:space="preserve">8000 </w:t>
+      </w:r>
+      <w:r>
+        <w:rPr>
+          <w:rFonts w:asciiTheme="majorBidi" w:hAnsiTheme="majorBidi" w:hint="cs"/>
+          <w:cs/>
+        </w:rPr>
+        <w:t xml:space="preserve">ทั้ง </w:t>
+      </w:r>
+      <w:r>
+        <w:rPr>
+          <w:rFonts w:asciiTheme="majorBidi" w:hAnsiTheme="majorBidi"/>
+        </w:rPr>
+        <w:t xml:space="preserve">internal </w:t>
+      </w:r>
+      <w:r>
+        <w:rPr>
+          <w:rFonts w:asciiTheme="majorBidi" w:hAnsiTheme="majorBidi" w:hint="cs"/>
+          <w:cs/>
+        </w:rPr>
+        <w:t xml:space="preserve">และ </w:t>
+      </w:r>
+      <w:r>
+        <w:rPr>
+          <w:rFonts w:asciiTheme="majorBidi" w:hAnsiTheme="majorBidi"/>
+        </w:rPr>
+        <w:t>external port</w:t>
+      </w:r>
+    </w:p>
+    <w:p>
+      <w:pPr>
+        <w:ind w:left="2160" w:firstLine="720"/>
+        <w:jc w:val="both"/>
+        <w:rPr>
+          <w:rFonts w:asciiTheme="majorBidi" w:hAnsiTheme="majorBidi"/>
+          <w:b/>
+          <w:bCs/>
+        </w:rPr>
+      </w:pPr>
+      <w:r>
+        <w:rPr>
+          <w:rFonts w:asciiTheme="majorBidi" w:hAnsiTheme="majorBidi" w:hint="cs"/>
+          <w:b/>
+          <w:bCs/>
+          <w:cs/>
+        </w:rPr>
+        <w:t xml:space="preserve">รูป </w:t>
+      </w:r>
+      <w:r>
+        <w:rPr>
+          <w:rFonts w:asciiTheme="majorBidi" w:hAnsiTheme="majorBidi" w:hint="cs"/>
+          <w:b/>
+          <w:bCs/>
+          <w:cs/>
+        </w:rPr>
+        <w:t>4</w:t>
+      </w:r>
+      <w:r>
+        <w:rPr>
+          <w:rFonts w:asciiTheme="majorBidi" w:hAnsiTheme="majorBidi" w:hint="cs"/>
+          <w:b/>
+          <w:bCs/>
+          <w:cs/>
+        </w:rPr>
+        <w:t>.</w:t>
+      </w:r>
+      <w:r>
+        <w:rPr>
+          <w:rFonts w:asciiTheme="majorBidi" w:hAnsiTheme="majorBidi"/>
+          <w:b/>
+          <w:bCs/>
+        </w:rPr>
+        <w:t>3</w:t>
+      </w:r>
+      <w:r>
+        <w:rPr>
+          <w:rFonts w:asciiTheme="majorBidi" w:hAnsiTheme="majorBidi" w:hint="cs"/>
+          <w:b/>
+          <w:bCs/>
+          <w:cs/>
+        </w:rPr>
+        <w:t xml:space="preserve"> </w:t>
+      </w:r>
+      <w:r>
+        <w:rPr>
+          <w:rFonts w:asciiTheme="majorBidi" w:hAnsiTheme="majorBidi"/>
+          <w:b/>
+          <w:bCs/>
+        </w:rPr>
+        <w:t>File docker-</w:t>
+      </w:r>
+      <w:proofErr w:type="spellStart"/>
+      <w:r>
+        <w:rPr>
+          <w:rFonts w:asciiTheme="majorBidi" w:hAnsiTheme="majorBidi"/>
+          <w:b/>
+          <w:bCs/>
+        </w:rPr>
+        <w:t>compose.yml</w:t>
+      </w:r>
+      <w:proofErr w:type="spellEnd"/>
+    </w:p>
+    <w:p>
+      <w:pPr>
+        <w:jc w:val="both"/>
+        <w:rPr>
+          <w:rFonts w:asciiTheme="majorBidi" w:hAnsiTheme="majorBidi"/>
+        </w:rPr>
+      </w:pPr>
+      <w:r>
+        <w:rPr>
+          <w:rFonts w:asciiTheme="majorBidi" w:hAnsiTheme="majorBidi"/>
+        </w:rPr>
+        <w:lastRenderedPageBreak/>
+        <w:drawing>
+          <wp:anchor distT="0" distB="0" distL="114300" distR="114300" simplePos="0" relativeHeight="251670528" behindDoc="0" locked="0" layoutInCell="1" allowOverlap="1" wp14:anchorId="5CB08BEF" wp14:editId="04B8FA57">
+            <wp:simplePos x="0" y="0"/>
+            <wp:positionH relativeFrom="column">
+              <wp:posOffset>103277</wp:posOffset>
+            </wp:positionH>
+            <wp:positionV relativeFrom="paragraph">
+              <wp:posOffset>1061379</wp:posOffset>
+            </wp:positionV>
+            <wp:extent cx="5548630" cy="2510790"/>
+            <wp:effectExtent l="0" t="0" r="0" b="3810"/>
+            <wp:wrapTopAndBottom/>
+            <wp:docPr id="25" name="Picture 25" descr="Graphical user interface, text&#10;&#10;Description automatically generated"/>
+            <wp:cNvGraphicFramePr>
+              <a:graphicFrameLocks xmlns:a="http://schemas.openxmlformats.org/drawingml/2006/main" noChangeAspect="1"/>
+            </wp:cNvGraphicFramePr>
+            <a:graphic xmlns:a="http://schemas.openxmlformats.org/drawingml/2006/main">
+              <a:graphicData uri="http://schemas.openxmlformats.org/drawingml/2006/picture">
+                <pic:pic xmlns:pic="http://schemas.openxmlformats.org/drawingml/2006/picture">
+                  <pic:nvPicPr>
+                    <pic:cNvPr id="25" name="Picture 25" descr="Graphical user interface, text&#10;&#10;Description automatically generated"/>
+                    <pic:cNvPicPr/>
+                  </pic:nvPicPr>
+                  <pic:blipFill>
+                    <a:blip r:embed="rId37" cstate="print">
+                      <a:extLst>
+                        <a:ext uri="{28A0092B-C50C-407E-A947-70E740481C1C}">
+                          <a14:useLocalDpi xmlns:a14="http://schemas.microsoft.com/office/drawing/2010/main" val="0"/>
+                        </a:ext>
+                      </a:extLst>
+                    </a:blip>
+                    <a:stretch>
+                      <a:fillRect/>
+                    </a:stretch>
+                  </pic:blipFill>
+                  <pic:spPr>
+                    <a:xfrm>
+                      <a:off x="0" y="0"/>
+                      <a:ext cx="5548630" cy="2510790"/>
+                    </a:xfrm>
+                    <a:prstGeom prst="rect">
+                      <a:avLst/>
+                    </a:prstGeom>
+                  </pic:spPr>
+                </pic:pic>
+              </a:graphicData>
+            </a:graphic>
+          </wp:anchor>
+        </w:drawing>
+      </w:r>
+      <w:r>
+        <w:rPr>
+          <w:rFonts w:asciiTheme="majorBidi" w:hAnsiTheme="majorBidi"/>
+          <w:b/>
+          <w:bCs/>
+        </w:rPr>
+        <w:tab/>
+      </w:r>
+      <w:r>
+        <w:rPr>
+          <w:rFonts w:asciiTheme="majorBidi" w:hAnsiTheme="majorBidi"/>
+          <w:b/>
+          <w:bCs/>
+        </w:rPr>
+        <w:tab/>
+      </w:r>
+      <w:r>
+        <w:rPr>
+          <w:rFonts w:asciiTheme="majorBidi" w:hAnsiTheme="majorBidi" w:hint="cs"/>
+          <w:cs/>
+        </w:rPr>
+        <w:t xml:space="preserve">ซึ่งเมื่อหลังจากการสร้าง </w:t>
+      </w:r>
+      <w:r>
+        <w:rPr>
+          <w:rFonts w:asciiTheme="majorBidi" w:hAnsiTheme="majorBidi"/>
+        </w:rPr>
+        <w:t xml:space="preserve">docker compose </w:t>
+      </w:r>
+      <w:r>
+        <w:rPr>
+          <w:rFonts w:asciiTheme="majorBidi" w:hAnsiTheme="majorBidi" w:hint="cs"/>
+          <w:cs/>
+        </w:rPr>
+        <w:t xml:space="preserve">ขึ้นมาทางผู้จัดทำจะตรวจสอบการทำงานของระบบทั้งหมดผ่าน </w:t>
+      </w:r>
+      <w:r>
+        <w:rPr>
+          <w:rFonts w:asciiTheme="majorBidi" w:hAnsiTheme="majorBidi"/>
+        </w:rPr>
+        <w:t>Application Docker Desktop</w:t>
+      </w:r>
+      <w:r>
+        <w:rPr>
+          <w:rFonts w:asciiTheme="majorBidi" w:hAnsiTheme="majorBidi"/>
+        </w:rPr>
+        <w:t xml:space="preserve"> </w:t>
+      </w:r>
+      <w:r>
+        <w:rPr>
+          <w:rFonts w:asciiTheme="majorBidi" w:hAnsiTheme="majorBidi" w:hint="cs"/>
+          <w:cs/>
+        </w:rPr>
+        <w:t xml:space="preserve">ร่วมกับ </w:t>
+      </w:r>
+      <w:r>
+        <w:rPr>
+          <w:rFonts w:asciiTheme="majorBidi" w:hAnsiTheme="majorBidi"/>
+        </w:rPr>
+        <w:t xml:space="preserve">log terminal </w:t>
+      </w:r>
+      <w:r>
+        <w:rPr>
+          <w:rFonts w:asciiTheme="majorBidi" w:hAnsiTheme="majorBidi" w:hint="cs"/>
+          <w:cs/>
+        </w:rPr>
+        <w:t xml:space="preserve">ของ </w:t>
+      </w:r>
+      <w:r>
+        <w:rPr>
+          <w:rFonts w:asciiTheme="majorBidi" w:hAnsiTheme="majorBidi"/>
+        </w:rPr>
+        <w:t xml:space="preserve">Visual Studio Code </w:t>
+      </w:r>
+      <w:r>
+        <w:rPr>
+          <w:rFonts w:asciiTheme="majorBidi" w:hAnsiTheme="majorBidi"/>
+        </w:rPr>
+        <w:t xml:space="preserve"> </w:t>
+      </w:r>
+      <w:r>
+        <w:rPr>
+          <w:rFonts w:asciiTheme="majorBidi" w:hAnsiTheme="majorBidi" w:hint="cs"/>
+          <w:cs/>
+        </w:rPr>
+        <w:t xml:space="preserve">ดังรูปที่ </w:t>
+      </w:r>
+      <w:r>
+        <w:rPr>
+          <w:rFonts w:asciiTheme="majorBidi" w:hAnsiTheme="majorBidi"/>
+        </w:rPr>
+        <w:t>4.4</w:t>
+      </w:r>
+    </w:p>
+    <w:p>
+      <w:pPr>
+        <w:ind w:left="1440" w:firstLine="720"/>
+        <w:jc w:val="both"/>
+        <w:rPr>
+          <w:rFonts w:asciiTheme="majorBidi" w:hAnsiTheme="majorBidi" w:hint="cs"/>
+          <w:b/>
+          <w:bCs/>
+          <w:cs/>
+        </w:rPr>
+      </w:pPr>
+      <w:r>
+        <w:rPr>
+          <w:rFonts w:asciiTheme="majorBidi" w:hAnsiTheme="majorBidi" w:hint="cs"/>
+          <w:b/>
+          <w:bCs/>
+          <w:cs/>
+        </w:rPr>
+        <w:t xml:space="preserve">รูป </w:t>
+      </w:r>
+      <w:r>
+        <w:rPr>
+          <w:rFonts w:asciiTheme="majorBidi" w:hAnsiTheme="majorBidi" w:hint="cs"/>
+          <w:b/>
+          <w:bCs/>
+          <w:cs/>
+        </w:rPr>
+        <w:t>4</w:t>
+      </w:r>
+      <w:r>
+        <w:rPr>
+          <w:rFonts w:asciiTheme="majorBidi" w:hAnsiTheme="majorBidi" w:hint="cs"/>
+          <w:b/>
+          <w:bCs/>
+          <w:cs/>
+        </w:rPr>
+        <w:t>.</w:t>
+      </w:r>
+      <w:r>
+        <w:rPr>
+          <w:rFonts w:asciiTheme="majorBidi" w:hAnsiTheme="majorBidi"/>
+          <w:b/>
+          <w:bCs/>
+        </w:rPr>
+        <w:t>4</w:t>
+      </w:r>
+      <w:r>
+        <w:rPr>
+          <w:rFonts w:asciiTheme="majorBidi" w:hAnsiTheme="majorBidi" w:hint="cs"/>
+          <w:b/>
+          <w:bCs/>
+          <w:cs/>
+        </w:rPr>
+        <w:t xml:space="preserve"> </w:t>
+      </w:r>
+      <w:r>
+        <w:rPr>
+          <w:rFonts w:asciiTheme="majorBidi" w:hAnsiTheme="majorBidi" w:hint="cs"/>
+          <w:b/>
+          <w:bCs/>
+          <w:cs/>
+        </w:rPr>
+        <w:t>ภาพรวมของการตรวจสอบการทำงานของระบบ</w:t>
+      </w:r>
+    </w:p>
+    <w:p>
+      <w:pPr>
+        <w:jc w:val="both"/>
+        <w:rPr>
+          <w:rFonts w:asciiTheme="majorBidi" w:hAnsiTheme="majorBidi"/>
+        </w:rPr>
+      </w:pPr>
+    </w:p>
+    <w:p>
+      <w:pPr>
+        <w:ind w:firstLine="0"/>
+        <w:jc w:val="both"/>
+        <w:rPr>
+          <w:rFonts w:asciiTheme="majorBidi" w:hAnsiTheme="majorBidi" w:hint="cs"/>
+          <w:cs/>
+        </w:rPr>
+      </w:pPr>
+    </w:p>
+    <w:p>
+      <w:pPr>
+        <w:ind w:firstLine="0"/>
+        <w:jc w:val="center"/>
+        <w:rPr>
+          <w:rFonts w:asciiTheme="majorBidi" w:hAnsiTheme="majorBidi"/>
+        </w:rPr>
+      </w:pPr>
+    </w:p>
+    <w:p>
+      <w:pPr>
+        <w:ind w:firstLine="0"/>
+        <w:rPr>
+          <w:rFonts w:asciiTheme="majorBidi" w:hAnsiTheme="majorBidi" w:hint="cs"/>
+        </w:rPr>
+      </w:pPr>
+      <w:r>
+        <w:rPr>
+          <w:rFonts w:asciiTheme="majorBidi" w:hAnsiTheme="majorBidi"/>
+        </w:rPr>
+        <w:tab/>
+      </w:r>
+      <w:r>
+        <w:rPr>
+          <w:rFonts w:asciiTheme="majorBidi" w:hAnsiTheme="majorBidi"/>
+        </w:rPr>
+        <w:tab/>
+      </w:r>
+    </w:p>
+    <w:p>
+      <w:pPr>
+        <w:jc w:val="center"/>
+        <w:rPr>
+          <w:rFonts w:asciiTheme="majorBidi" w:hAnsiTheme="majorBidi" w:hint="cs"/>
+          <w:cs/>
+        </w:rPr>
+      </w:pPr>
     </w:p>
     <w:p>
       <w:pPr>
@@ -27355,16 +28868,29 @@
           <w:szCs w:val="40"/>
         </w:rPr>
       </w:pPr>
-      <w:r>
-        <w:rPr>
-          <w:rFonts w:asciiTheme="majorBidi" w:hAnsiTheme="majorBidi" w:hint="cs"/>
+    </w:p>
+    <w:p>
+      <w:pPr>
+        <w:spacing w:after="0" w:line="240" w:lineRule="auto"/>
+        <w:ind w:left="720" w:firstLine="0"/>
+        <w:jc w:val="center"/>
+        <w:rPr>
+          <w:rFonts w:asciiTheme="majorBidi" w:hAnsiTheme="majorBidi"/>
           <w:b/>
           <w:bCs/>
           <w:sz w:val="40"/>
           <w:szCs w:val="40"/>
-          <w:cs/>
-        </w:rPr>
-        <w:lastRenderedPageBreak/>
+        </w:rPr>
+      </w:pPr>
+      <w:r>
+        <w:rPr>
+          <w:rFonts w:asciiTheme="majorBidi" w:hAnsiTheme="majorBidi" w:hint="cs"/>
+          <w:b/>
+          <w:bCs/>
+          <w:sz w:val="40"/>
+          <w:szCs w:val="40"/>
+          <w:cs/>
+        </w:rPr>
         <w:t xml:space="preserve">บทที่ </w:t>
       </w:r>
       <w:r>
@@ -27812,12 +29338,28 @@
           <w:rFonts w:asciiTheme="majorBidi" w:hAnsiTheme="majorBidi" w:cs="Angsana New"/>
         </w:rPr>
       </w:pPr>
-      <w:r>
-        <w:rPr>
-          <w:rFonts w:asciiTheme="majorBidi" w:hAnsiTheme="majorBidi"/>
-        </w:rPr>
-        <w:t>Punna Rirkvaleekul</w:t>
-      </w:r>
+      <w:proofErr w:type="spellStart"/>
+      <w:r>
+        <w:rPr>
+          <w:rFonts w:asciiTheme="majorBidi" w:hAnsiTheme="majorBidi"/>
+        </w:rPr>
+        <w:t>Punna</w:t>
+      </w:r>
+      <w:proofErr w:type="spellEnd"/>
+      <w:r>
+        <w:rPr>
+          <w:rFonts w:asciiTheme="majorBidi" w:hAnsiTheme="majorBidi"/>
+        </w:rPr>
+        <w:t xml:space="preserve"> </w:t>
+      </w:r>
+      <w:proofErr w:type="spellStart"/>
+      <w:r>
+        <w:rPr>
+          <w:rFonts w:asciiTheme="majorBidi" w:hAnsiTheme="majorBidi"/>
+        </w:rPr>
+        <w:t>Rirkvaleekul</w:t>
+      </w:r>
+      <w:proofErr w:type="spellEnd"/>
       <w:r>
         <w:rPr>
           <w:rFonts w:asciiTheme="majorBidi" w:hAnsiTheme="majorBidi" w:hint="cs"/>
@@ -27865,7 +29407,7 @@
         </w:rPr>
         <w:t xml:space="preserve">Available : </w:t>
       </w:r>
-      <w:hyperlink r:id="rId34" w:history="1">
+      <w:hyperlink r:id="rId38" w:history="1">
         <w:r>
           <w:rPr>
             <w:rStyle w:val="Hyperlink"/>
@@ -28058,7 +29600,7 @@
         </w:rPr>
         <w:t xml:space="preserve"> </w:t>
       </w:r>
-      <w:hyperlink r:id="rId35" w:history="1">
+      <w:hyperlink r:id="rId39" w:history="1">
         <w:r>
           <w:rPr>
             <w:rStyle w:val="Hyperlink"/>
@@ -28171,7 +29713,7 @@
         </w:rPr>
         <w:t xml:space="preserve"> </w:t>
       </w:r>
-      <w:hyperlink r:id="rId36" w:history="1">
+      <w:hyperlink r:id="rId40" w:history="1">
         <w:r>
           <w:rPr>
             <w:rStyle w:val="Hyperlink"/>
@@ -28248,7 +29790,7 @@
         </w:rPr>
         <w:t xml:space="preserve">Available : </w:t>
       </w:r>
-      <w:hyperlink r:id="rId37" w:history="1">
+      <w:hyperlink r:id="rId41" w:history="1">
         <w:r>
           <w:rPr>
             <w:rStyle w:val="Hyperlink"/>
@@ -28338,7 +29880,7 @@
         </w:rPr>
         <w:t xml:space="preserve">Available : </w:t>
       </w:r>
-      <w:hyperlink r:id="rId38" w:history="1">
+      <w:hyperlink r:id="rId42" w:history="1">
         <w:r>
           <w:rPr>
             <w:rStyle w:val="Hyperlink"/>
@@ -28371,13 +29913,29 @@
           <w:rFonts w:asciiTheme="majorBidi" w:hAnsiTheme="majorBidi" w:cs="Angsana New"/>
         </w:rPr>
       </w:pPr>
+      <w:proofErr w:type="spellStart"/>
       <w:r>
         <w:rPr>
           <w:rFonts w:asciiTheme="majorBidi" w:hAnsiTheme="majorBidi" w:cs="Angsana New"/>
         </w:rPr>
         <w:lastRenderedPageBreak/>
-        <w:t>Pattanapong Cherthong</w:t>
-      </w:r>
+        <w:t>Pattanapong</w:t>
+      </w:r>
+      <w:proofErr w:type="spellEnd"/>
+      <w:r>
+        <w:rPr>
+          <w:rFonts w:asciiTheme="majorBidi" w:hAnsiTheme="majorBidi" w:cs="Angsana New"/>
+        </w:rPr>
+        <w:t xml:space="preserve"> </w:t>
+      </w:r>
+      <w:proofErr w:type="spellStart"/>
+      <w:r>
+        <w:rPr>
+          <w:rFonts w:asciiTheme="majorBidi" w:hAnsiTheme="majorBidi" w:cs="Angsana New"/>
+        </w:rPr>
+        <w:t>Cherthong</w:t>
+      </w:r>
+      <w:proofErr w:type="spellEnd"/>
       <w:r>
         <w:rPr>
           <w:rFonts w:asciiTheme="majorBidi" w:hAnsiTheme="majorBidi" w:cs="Angsana New"/>
@@ -28431,7 +29989,7 @@
         </w:rPr>
         <w:t xml:space="preserve">Available : </w:t>
       </w:r>
-      <w:hyperlink r:id="rId39" w:history="1">
+      <w:hyperlink r:id="rId43" w:history="1">
         <w:r>
           <w:rPr>
             <w:rStyle w:val="Hyperlink"/>
@@ -28527,7 +30085,7 @@
         </w:rPr>
         <w:t xml:space="preserve"> </w:t>
       </w:r>
-      <w:hyperlink r:id="rId40" w:history="1">
+      <w:hyperlink r:id="rId44" w:history="1">
         <w:r>
           <w:rPr>
             <w:rStyle w:val="Hyperlink"/>
@@ -28555,12 +30113,14 @@
           <w:rFonts w:asciiTheme="majorBidi" w:hAnsiTheme="majorBidi" w:cs="Angsana New"/>
         </w:rPr>
       </w:pPr>
+      <w:proofErr w:type="spellStart"/>
       <w:r>
         <w:rPr>
           <w:rFonts w:asciiTheme="majorBidi" w:hAnsiTheme="majorBidi" w:cs="Angsana New"/>
         </w:rPr>
         <w:t>Pavarudh</w:t>
       </w:r>
+      <w:proofErr w:type="spellEnd"/>
       <w:r>
         <w:rPr>
           <w:rFonts w:asciiTheme="majorBidi" w:hAnsiTheme="majorBidi" w:cs="Angsana New" w:hint="cs"/>
@@ -28623,7 +30183,7 @@
         </w:rPr>
         <w:t xml:space="preserve"> </w:t>
       </w:r>
-      <w:hyperlink r:id="rId41" w:history="1">
+      <w:hyperlink r:id="rId45" w:history="1">
         <w:r>
           <w:rPr>
             <w:rStyle w:val="Hyperlink"/>
@@ -28666,12 +30226,14 @@
           <w:rFonts w:asciiTheme="majorBidi" w:hAnsiTheme="majorBidi" w:cs="Angsana New"/>
         </w:rPr>
       </w:pPr>
+      <w:proofErr w:type="spellStart"/>
       <w:r>
         <w:rPr>
           <w:rFonts w:asciiTheme="majorBidi" w:hAnsiTheme="majorBidi" w:cs="Angsana New"/>
         </w:rPr>
         <w:t>Pavarudh</w:t>
       </w:r>
+      <w:proofErr w:type="spellEnd"/>
       <w:r>
         <w:rPr>
           <w:rFonts w:asciiTheme="majorBidi" w:hAnsiTheme="majorBidi" w:cs="Angsana New" w:hint="cs"/>
@@ -32827,7 +34389,7 @@
   <w:style w:type="paragraph" w:default="1" w:styleId="Normal">
     <w:name w:val="Normal"/>
     <w:qFormat/>
-    <w:rsid w:val="00137EA8"/>
+    <w:rsid w:val="00290679"/>
     <w:pPr>
       <w:ind w:firstLine="567"/>
     </w:pPr>

</xml_diff>

<commit_message>
edit รายงานตาม advisor advisement.
</commit_message>
<xml_diff>
--- a/Report/เอกสารproject1.docx
+++ b/Report/เอกสารproject1.docx
@@ -33520,7 +33520,8 @@
         <w:ind w:left="720" w:firstLine="450"/>
         <w:jc w:val="thaiDistribute"/>
         <w:rPr>
-          <w:rFonts w:asciiTheme="majorBidi" w:hAnsiTheme="majorBidi"/>
+          <w:rFonts w:asciiTheme="majorBidi" w:hAnsiTheme="majorBidi" w:hint="cs"/>
+          <w:cs/>
         </w:rPr>
       </w:pPr>
       <w:r>
@@ -33663,6 +33664,13 @@
           <w:cs/>
         </w:rPr>
         <w:t>ของตัวระบบ</w:t>
+      </w:r>
+      <w:r>
+        <w:rPr>
+          <w:rFonts w:asciiTheme="majorBidi" w:hAnsiTheme="majorBidi" w:hint="cs"/>
+          <w:cs/>
+        </w:rPr>
+        <w:t>ดังรูปที่ 4.1</w:t>
       </w:r>
     </w:p>
     <w:p>
@@ -33789,7 +33797,8 @@
         <w:ind w:left="720" w:firstLine="450"/>
         <w:jc w:val="thaiDistribute"/>
         <w:rPr>
-          <w:rFonts w:asciiTheme="majorBidi" w:hAnsiTheme="majorBidi"/>
+          <w:rFonts w:asciiTheme="majorBidi" w:hAnsiTheme="majorBidi" w:hint="cs"/>
+          <w:cs/>
         </w:rPr>
       </w:pPr>
       <w:r>
@@ -33938,6 +33947,19 @@
           <w:cs/>
         </w:rPr>
         <w:t>เป็น 3.7.14</w:t>
+      </w:r>
+      <w:r>
+        <w:rPr>
+          <w:rFonts w:asciiTheme="majorBidi" w:hAnsiTheme="majorBidi"/>
+        </w:rPr>
+        <w:t xml:space="preserve"> </w:t>
+      </w:r>
+      <w:r>
+        <w:rPr>
+          <w:rFonts w:asciiTheme="majorBidi" w:hAnsiTheme="majorBidi" w:hint="cs"/>
+          <w:cs/>
+        </w:rPr>
+        <w:t>ดังรูปที่ 4.2</w:t>
       </w:r>
     </w:p>
     <w:p>
@@ -34076,7 +34098,8 @@
         <w:ind w:left="720" w:firstLine="450"/>
         <w:jc w:val="thaiDistribute"/>
         <w:rPr>
-          <w:rFonts w:asciiTheme="majorBidi" w:hAnsiTheme="majorBidi"/>
+          <w:rFonts w:asciiTheme="majorBidi" w:hAnsiTheme="majorBidi" w:hint="cs"/>
+          <w:cs/>
         </w:rPr>
       </w:pPr>
       <w:r>
@@ -34450,6 +34473,19 @@
           <w:rFonts w:asciiTheme="majorBidi" w:hAnsiTheme="majorBidi"/>
         </w:rPr>
         <w:t>ort</w:t>
+      </w:r>
+      <w:r>
+        <w:rPr>
+          <w:rFonts w:asciiTheme="majorBidi" w:hAnsiTheme="majorBidi"/>
+        </w:rPr>
+        <w:t xml:space="preserve"> </w:t>
+      </w:r>
+      <w:r>
+        <w:rPr>
+          <w:rFonts w:asciiTheme="majorBidi" w:hAnsiTheme="majorBidi" w:hint="cs"/>
+          <w:cs/>
+        </w:rPr>
+        <w:t>ดังรูปที่ 4.3</w:t>
       </w:r>
     </w:p>
     <w:p>
@@ -35308,7 +35344,8 @@
         <w:ind w:left="720" w:firstLine="450"/>
         <w:jc w:val="both"/>
         <w:rPr>
-          <w:rFonts w:asciiTheme="majorBidi" w:hAnsiTheme="majorBidi"/>
+          <w:rFonts w:asciiTheme="majorBidi" w:hAnsiTheme="majorBidi" w:hint="cs"/>
+          <w:cs/>
         </w:rPr>
       </w:pPr>
       <w:r>
@@ -35468,6 +35505,19 @@
           <w:cs/>
         </w:rPr>
         <w:t>ที่เตรียมไว้</w:t>
+      </w:r>
+      <w:r>
+        <w:rPr>
+          <w:rFonts w:asciiTheme="majorBidi" w:hAnsiTheme="majorBidi"/>
+        </w:rPr>
+        <w:t xml:space="preserve"> </w:t>
+      </w:r>
+      <w:r>
+        <w:rPr>
+          <w:rFonts w:asciiTheme="majorBidi" w:hAnsiTheme="majorBidi" w:hint="cs"/>
+          <w:cs/>
+        </w:rPr>
+        <w:t>ดังรูปที่ 4.5</w:t>
       </w:r>
     </w:p>
     <w:p>
@@ -35620,7 +35670,8 @@
         <w:ind w:left="720" w:firstLine="360"/>
         <w:jc w:val="both"/>
         <w:rPr>
-          <w:rFonts w:asciiTheme="majorBidi" w:hAnsiTheme="majorBidi"/>
+          <w:rFonts w:asciiTheme="majorBidi" w:hAnsiTheme="majorBidi" w:hint="cs"/>
+          <w:cs/>
         </w:rPr>
       </w:pPr>
       <w:r>
@@ -35719,6 +35770,19 @@
           <w:rFonts w:asciiTheme="majorBidi" w:hAnsiTheme="majorBidi"/>
         </w:rPr>
         <w:t>Django Application</w:t>
+      </w:r>
+      <w:r>
+        <w:rPr>
+          <w:rFonts w:asciiTheme="majorBidi" w:hAnsiTheme="majorBidi"/>
+        </w:rPr>
+        <w:t xml:space="preserve"> </w:t>
+      </w:r>
+      <w:r>
+        <w:rPr>
+          <w:rFonts w:asciiTheme="majorBidi" w:hAnsiTheme="majorBidi" w:hint="cs"/>
+          <w:cs/>
+        </w:rPr>
+        <w:t>ดังรูปที่ 4.6</w:t>
       </w:r>
     </w:p>
     <w:p>
@@ -36120,7 +36184,8 @@
         <w:ind w:left="720" w:firstLine="450"/>
         <w:jc w:val="thaiDistribute"/>
         <w:rPr>
-          <w:rFonts w:asciiTheme="majorBidi" w:hAnsiTheme="majorBidi"/>
+          <w:rFonts w:asciiTheme="majorBidi" w:hAnsiTheme="majorBidi" w:hint="cs"/>
+          <w:cs/>
         </w:rPr>
       </w:pPr>
       <w:r>
@@ -36218,6 +36283,13 @@
       </w:r>
       <w:r>
         <w:rPr>
+          <w:rFonts w:asciiTheme="majorBidi" w:hAnsiTheme="majorBidi" w:hint="cs"/>
+          <w:cs/>
+        </w:rPr>
+        <w:t>ดังรูปที่ 4.7</w:t>
+      </w:r>
+      <w:r>
+        <w:rPr>
           <w:rFonts w:asciiTheme="majorBidi" w:hAnsiTheme="majorBidi"/>
         </w:rPr>
         <w:t xml:space="preserve">, </w:t>
@@ -36231,6 +36303,13 @@
       </w:r>
       <w:r>
         <w:rPr>
+          <w:rFonts w:asciiTheme="majorBidi" w:hAnsiTheme="majorBidi" w:hint="cs"/>
+          <w:cs/>
+        </w:rPr>
+        <w:t>ดังรูปที่ 4.8</w:t>
+      </w:r>
+      <w:r>
+        <w:rPr>
           <w:rFonts w:asciiTheme="majorBidi" w:hAnsiTheme="majorBidi"/>
         </w:rPr>
         <w:t xml:space="preserve">, </w:t>
@@ -36240,7 +36319,28 @@
           <w:rFonts w:asciiTheme="majorBidi" w:hAnsiTheme="majorBidi"/>
           <w:cs/>
         </w:rPr>
-        <w:t>แก้ไขข้อมูล และ การลบข้อมูล</w:t>
+        <w:t>แก้ไขข้อมูล</w:t>
+      </w:r>
+      <w:r>
+        <w:rPr>
+          <w:rFonts w:asciiTheme="majorBidi" w:hAnsiTheme="majorBidi" w:hint="cs"/>
+          <w:cs/>
+        </w:rPr>
+        <w:t>ดังรูปที่ 4.9</w:t>
+      </w:r>
+      <w:r>
+        <w:rPr>
+          <w:rFonts w:asciiTheme="majorBidi" w:hAnsiTheme="majorBidi"/>
+          <w:cs/>
+        </w:rPr>
+        <w:t xml:space="preserve"> และ การลบข้อมูล</w:t>
+      </w:r>
+      <w:r>
+        <w:rPr>
+          <w:rFonts w:asciiTheme="majorBidi" w:hAnsiTheme="majorBidi" w:hint="cs"/>
+          <w:cs/>
+        </w:rPr>
+        <w:t>ดังรูปที่ 4.10</w:t>
       </w:r>
     </w:p>
     <w:p>
@@ -36910,7 +37010,8 @@
         <w:ind w:left="720" w:firstLine="450"/>
         <w:jc w:val="thaiDistribute"/>
         <w:rPr>
-          <w:rFonts w:asciiTheme="majorBidi" w:hAnsiTheme="majorBidi"/>
+          <w:rFonts w:asciiTheme="majorBidi" w:hAnsiTheme="majorBidi" w:hint="cs"/>
+          <w:cs/>
         </w:rPr>
       </w:pPr>
       <w:r>
@@ -37208,6 +37309,56 @@
           <w:rFonts w:asciiTheme="majorBidi" w:hAnsiTheme="majorBidi"/>
         </w:rPr>
         <w:t xml:space="preserve">) </w:t>
+      </w:r>
+      <w:r>
+        <w:rPr>
+          <w:rFonts w:asciiTheme="majorBidi" w:hAnsiTheme="majorBidi" w:hint="cs"/>
+          <w:cs/>
+        </w:rPr>
+        <w:t xml:space="preserve">ดังรูปที่ 4.11 </w:t>
+      </w:r>
+      <w:bookmarkStart w:id="11" w:name="_Hlk121355456"/>
+      <w:r>
+        <w:rPr>
+          <w:rFonts w:asciiTheme="majorBidi" w:hAnsiTheme="majorBidi" w:hint="cs"/>
+          <w:cs/>
+        </w:rPr>
+        <w:t>โดยจะแบ่งส่วนของการทดลองออกเป็น 2 ส่วนคือ</w:t>
+      </w:r>
+      <w:bookmarkEnd w:id="11"/>
+      <w:r>
+        <w:rPr>
+          <w:rFonts w:asciiTheme="majorBidi" w:hAnsiTheme="majorBidi" w:hint="cs"/>
+          <w:cs/>
+        </w:rPr>
+        <w:t xml:space="preserve"> </w:t>
+      </w:r>
+      <w:r>
+        <w:rPr>
+          <w:rFonts w:asciiTheme="majorBidi" w:hAnsiTheme="majorBidi" w:cs="Angsana New"/>
+          <w:cs/>
+        </w:rPr>
+        <w:t>การเตรียมข้อมูลการทดลอง</w:t>
+      </w:r>
+      <w:r>
+        <w:rPr>
+          <w:rFonts w:asciiTheme="majorBidi" w:hAnsiTheme="majorBidi" w:hint="cs"/>
+          <w:cs/>
+        </w:rPr>
+        <w:t xml:space="preserve"> และ </w:t>
+      </w:r>
+      <w:r>
+        <w:rPr>
+          <w:rFonts w:asciiTheme="majorBidi" w:hAnsiTheme="majorBidi" w:cs="Angsana New"/>
+          <w:cs/>
+        </w:rPr>
+        <w:t xml:space="preserve">การ </w:t>
+      </w:r>
+      <w:r>
+        <w:rPr>
+          <w:rFonts w:asciiTheme="majorBidi" w:hAnsiTheme="majorBidi"/>
+        </w:rPr>
+        <w:t>Train Model</w:t>
       </w:r>
     </w:p>
     <w:p>
@@ -37482,7 +37633,9 @@
         <w:ind w:firstLine="1080"/>
         <w:jc w:val="thaiDistribute"/>
         <w:rPr>
-          <w:rFonts w:asciiTheme="majorBidi" w:hAnsiTheme="majorBidi"/>
+          <w:rFonts w:asciiTheme="majorBidi" w:hAnsiTheme="majorBidi" w:hint="cs"/>
+          <w:szCs w:val="32"/>
+          <w:cs/>
         </w:rPr>
       </w:pPr>
       <w:r>
@@ -37633,6 +37786,35 @@
           <w:rFonts w:asciiTheme="majorBidi" w:hAnsiTheme="majorBidi"/>
         </w:rPr>
         <w:t>job</w:t>
+      </w:r>
+      <w:r>
+        <w:rPr>
+          <w:rFonts w:asciiTheme="majorBidi" w:hAnsiTheme="majorBidi"/>
+        </w:rPr>
+        <w:t xml:space="preserve"> </w:t>
+      </w:r>
+      <w:r>
+        <w:rPr>
+          <w:rFonts w:asciiTheme="majorBidi" w:hAnsiTheme="majorBidi" w:hint="cs"/>
+          <w:szCs w:val="32"/>
+          <w:cs/>
+        </w:rPr>
+        <w:t>ดังรูปที่ 4.12</w:t>
+      </w:r>
+      <w:r>
+        <w:rPr>
+          <w:rFonts w:asciiTheme="majorBidi" w:hAnsiTheme="majorBidi" w:hint="cs"/>
+          <w:szCs w:val="32"/>
+          <w:cs/>
+        </w:rPr>
+        <w:t xml:space="preserve"> </w:t>
+      </w:r>
+      <w:r>
+        <w:rPr>
+          <w:rFonts w:asciiTheme="majorBidi" w:hAnsiTheme="majorBidi"/>
+          <w:szCs w:val="32"/>
+        </w:rPr>
+        <w:t xml:space="preserve"> </w:t>
       </w:r>
     </w:p>
     <w:p>
@@ -38297,31 +38479,64 @@
         <w:ind w:firstLine="450"/>
         <w:jc w:val="thaiDistribute"/>
         <w:rPr>
+          <w:rFonts w:asciiTheme="majorBidi" w:eastAsiaTheme="majorEastAsia" w:hAnsiTheme="majorBidi" w:hint="cs"/>
+          <w:b/>
+          <w:szCs w:val="32"/>
+          <w:cs/>
+        </w:rPr>
+      </w:pPr>
+      <w:r>
+        <w:rPr>
           <w:rFonts w:asciiTheme="majorBidi" w:eastAsiaTheme="majorEastAsia" w:hAnsiTheme="majorBidi"/>
           <w:b/>
           <w:szCs w:val="32"/>
-        </w:rPr>
-      </w:pPr>
+          <w:cs/>
+        </w:rPr>
+        <w:t xml:space="preserve">เนื่องจากการทำนายผลเกรดของนักศึกษานั้น ต้องประกอบไปด้วยข้อมูล </w:t>
+      </w:r>
+      <w:r>
+        <w:rPr>
+          <w:rFonts w:asciiTheme="majorBidi" w:hAnsiTheme="majorBidi"/>
+        </w:rPr>
+        <w:t>subject_id</w:t>
+      </w:r>
       <w:r>
         <w:rPr>
           <w:rFonts w:asciiTheme="majorBidi" w:eastAsiaTheme="majorEastAsia" w:hAnsiTheme="majorBidi"/>
           <w:b/>
           <w:szCs w:val="32"/>
-          <w:cs/>
-        </w:rPr>
-        <w:t xml:space="preserve">เนื่องจากการทำนายผลเกรดของนักศึกษานั้น ต้องประกอบไปด้วยข้อมูล </w:t>
-      </w:r>
-      <w:r>
-        <w:rPr>
-          <w:rFonts w:asciiTheme="majorBidi" w:hAnsiTheme="majorBidi"/>
-        </w:rPr>
-        <w:t>subject_id</w:t>
+        </w:rPr>
+        <w:t xml:space="preserve"> </w:t>
       </w:r>
       <w:r>
         <w:rPr>
           <w:rFonts w:asciiTheme="majorBidi" w:eastAsiaTheme="majorEastAsia" w:hAnsiTheme="majorBidi"/>
           <w:b/>
           <w:szCs w:val="32"/>
+          <w:cs/>
+        </w:rPr>
+        <w:t xml:space="preserve">หรือข้อมูลรหัสของรายวิชานั้นๆ </w:t>
+      </w:r>
+      <w:r>
+        <w:rPr>
+          <w:rFonts w:asciiTheme="majorBidi" w:eastAsiaTheme="majorEastAsia" w:hAnsiTheme="majorBidi"/>
+          <w:b/>
+          <w:szCs w:val="32"/>
+          <w:cs/>
+        </w:rPr>
+        <w:t xml:space="preserve">ซึ่งหลักสูตรรายวิชามีการถูกปรับทุกๆ 4 ปี จึงทำให้เกิดปัญหาในการ </w:t>
+      </w:r>
+      <w:r>
+        <w:rPr>
+          <w:rFonts w:asciiTheme="majorBidi" w:hAnsiTheme="majorBidi"/>
+        </w:rPr>
+        <w:t>Train Model</w:t>
+      </w:r>
+      <w:r>
+        <w:rPr>
+          <w:rFonts w:asciiTheme="majorBidi" w:eastAsiaTheme="majorEastAsia" w:hAnsiTheme="majorBidi"/>
+          <w:b/>
+          <w:szCs w:val="32"/>
         </w:rPr>
         <w:t xml:space="preserve"> </w:t>
       </w:r>
@@ -38332,7 +38547,7 @@
           <w:szCs w:val="32"/>
           <w:cs/>
         </w:rPr>
-        <w:t xml:space="preserve">หรือข้อมูลรหัสของรายวิชานั้นๆ </w:t>
+        <w:t>เพราะมีข้อมูลรหัสรายวิชาที่ไม่เหมือนกัน แต่ว่าตัววิชานั้นมีความคล้ายคลึงกับตัววิชาเดิม ทางผู้จัดทำจึงนำบทคัดย่อของรายวิชามาจัดกลุ่มวิชา โดยการหา</w:t>
       </w:r>
       <w:r>
         <w:rPr>
@@ -38341,13 +38556,7 @@
           <w:szCs w:val="32"/>
           <w:cs/>
         </w:rPr>
-        <w:t xml:space="preserve">ซึ่งหลักสูตรรายวิชามีการถูกปรับทุกๆ 4 ปี จึงทำให้เกิดปัญหาในการ </w:t>
-      </w:r>
-      <w:r>
-        <w:rPr>
-          <w:rFonts w:asciiTheme="majorBidi" w:hAnsiTheme="majorBidi"/>
-        </w:rPr>
-        <w:t>Train Model</w:t>
+        <w:t>ค่า</w:t>
       </w:r>
       <w:r>
         <w:rPr>
@@ -38359,12 +38568,17 @@
       </w:r>
       <w:r>
         <w:rPr>
+          <w:rFonts w:asciiTheme="majorBidi" w:hAnsiTheme="majorBidi"/>
+        </w:rPr>
+        <w:t>Similarity</w:t>
+      </w:r>
+      <w:r>
+        <w:rPr>
           <w:rFonts w:asciiTheme="majorBidi" w:eastAsiaTheme="majorEastAsia" w:hAnsiTheme="majorBidi"/>
           <w:b/>
           <w:szCs w:val="32"/>
-          <w:cs/>
-        </w:rPr>
-        <w:t>เพราะมีข้อมูลรหัสรายวิชาที่ไม่เหมือนกัน แต่ว่าตัววิชานั้นมีความคล้ายคลึงกับตัววิชาเดิม ทางผู้จัดทำจึงนำบทคัดย่อของรายวิชามาจัดกลุ่มวิชา โดยการหา</w:t>
+        </w:rPr>
+        <w:t xml:space="preserve"> </w:t>
       </w:r>
       <w:r>
         <w:rPr>
@@ -38373,7 +38587,13 @@
           <w:szCs w:val="32"/>
           <w:cs/>
         </w:rPr>
-        <w:t>ค่า</w:t>
+        <w:t xml:space="preserve">ผ่านกระบวนการ </w:t>
+      </w:r>
+      <w:r>
+        <w:rPr>
+          <w:rFonts w:asciiTheme="majorBidi" w:hAnsiTheme="majorBidi"/>
+        </w:rPr>
+        <w:t>NLP</w:t>
       </w:r>
       <w:r>
         <w:rPr>
@@ -38385,49 +38605,38 @@
       </w:r>
       <w:r>
         <w:rPr>
-          <w:rFonts w:asciiTheme="majorBidi" w:hAnsiTheme="majorBidi"/>
-        </w:rPr>
-        <w:t>Similarity</w:t>
-      </w:r>
-      <w:r>
-        <w:rPr>
           <w:rFonts w:asciiTheme="majorBidi" w:eastAsiaTheme="majorEastAsia" w:hAnsiTheme="majorBidi"/>
           <w:b/>
           <w:szCs w:val="32"/>
+          <w:cs/>
+        </w:rPr>
+        <w:t>ความคล้ายคลึงของบทคัดย่อแต่ละวิชา</w:t>
+      </w:r>
+      <w:r>
+        <w:rPr>
+          <w:rFonts w:asciiTheme="majorBidi" w:eastAsiaTheme="majorEastAsia" w:hAnsiTheme="majorBidi"/>
+          <w:b/>
+          <w:szCs w:val="32"/>
         </w:rPr>
         <w:t xml:space="preserve"> </w:t>
       </w:r>
       <w:r>
         <w:rPr>
-          <w:rFonts w:asciiTheme="majorBidi" w:eastAsiaTheme="majorEastAsia" w:hAnsiTheme="majorBidi"/>
-          <w:b/>
-          <w:szCs w:val="32"/>
-          <w:cs/>
-        </w:rPr>
-        <w:t xml:space="preserve">ผ่านกระบวนการ </w:t>
-      </w:r>
-      <w:r>
-        <w:rPr>
-          <w:rFonts w:asciiTheme="majorBidi" w:hAnsiTheme="majorBidi"/>
-        </w:rPr>
-        <w:t>NLP</w:t>
-      </w:r>
-      <w:r>
-        <w:rPr>
-          <w:rFonts w:asciiTheme="majorBidi" w:eastAsiaTheme="majorEastAsia" w:hAnsiTheme="majorBidi"/>
-          <w:b/>
-          <w:szCs w:val="32"/>
+          <w:rFonts w:asciiTheme="majorBidi" w:eastAsiaTheme="majorEastAsia" w:hAnsiTheme="majorBidi" w:hint="cs"/>
+          <w:b/>
+          <w:szCs w:val="32"/>
+          <w:cs/>
+        </w:rPr>
+        <w:t>โดยมีตัวอย่างของข้อมูลดังรูปที่ 4.13</w:t>
+      </w:r>
+      <w:r>
+        <w:rPr>
+          <w:rFonts w:asciiTheme="majorBidi" w:eastAsiaTheme="majorEastAsia" w:hAnsiTheme="majorBidi" w:hint="cs"/>
+          <w:b/>
+          <w:szCs w:val="32"/>
+          <w:cs/>
         </w:rPr>
         <w:t xml:space="preserve"> </w:t>
-      </w:r>
-      <w:r>
-        <w:rPr>
-          <w:rFonts w:asciiTheme="majorBidi" w:eastAsiaTheme="majorEastAsia" w:hAnsiTheme="majorBidi"/>
-          <w:b/>
-          <w:szCs w:val="32"/>
-          <w:cs/>
-        </w:rPr>
-        <w:t>ความคล้ายคลึงของบทคัดย่อแต่ละวิชา</w:t>
       </w:r>
     </w:p>
     <w:p>
@@ -38592,7 +38801,8 @@
         <w:ind w:left="720" w:firstLine="450"/>
         <w:jc w:val="thaiDistribute"/>
         <w:rPr>
-          <w:rFonts w:asciiTheme="majorBidi" w:hAnsiTheme="majorBidi"/>
+          <w:rFonts w:asciiTheme="majorBidi" w:hAnsiTheme="majorBidi" w:hint="cs"/>
+          <w:cs/>
         </w:rPr>
       </w:pPr>
       <w:r>
@@ -38672,6 +38882,13 @@
           <w:cs/>
         </w:rPr>
         <w:t xml:space="preserve">แรกเอาไว้ </w:t>
+      </w:r>
+      <w:r>
+        <w:rPr>
+          <w:rFonts w:asciiTheme="majorBidi" w:hAnsiTheme="majorBidi" w:hint="cs"/>
+          <w:cs/>
+        </w:rPr>
+        <w:t>ผลลัพธ์ดังรูปที่ 4.14</w:t>
       </w:r>
     </w:p>
     <w:p>
@@ -38834,7 +39051,7 @@
         <w:ind w:left="720" w:firstLine="450"/>
         <w:jc w:val="thaiDistribute"/>
         <w:rPr>
-          <w:rFonts w:asciiTheme="majorBidi" w:hAnsiTheme="majorBidi"/>
+          <w:rFonts w:asciiTheme="majorBidi" w:hAnsiTheme="majorBidi" w:hint="cs"/>
           <w:cs/>
         </w:rPr>
       </w:pPr>
@@ -38876,6 +39093,13 @@
           <w:cs/>
         </w:rPr>
         <w:t>จึงนำคำเชื่อมเหล่านั้นออกจากตัวบทคัดย่อของแต่ละหลายวิชา เพื่อให้เหลือแต่คำที่เฉพาะเจาะจงมากขึ้น</w:t>
+      </w:r>
+      <w:r>
+        <w:rPr>
+          <w:rFonts w:asciiTheme="majorBidi" w:hAnsiTheme="majorBidi" w:hint="cs"/>
+          <w:cs/>
+        </w:rPr>
+        <w:t xml:space="preserve"> ผลลัพธ์ดังรูปที่ 4.15</w:t>
       </w:r>
     </w:p>
     <w:p>
@@ -39031,7 +39255,7 @@
         <w:ind w:left="735" w:firstLine="435"/>
         <w:jc w:val="thaiDistribute"/>
         <w:rPr>
-          <w:rFonts w:asciiTheme="majorBidi" w:hAnsiTheme="majorBidi"/>
+          <w:rFonts w:asciiTheme="majorBidi" w:hAnsiTheme="majorBidi" w:hint="cs"/>
           <w:sz w:val="24"/>
           <w:szCs w:val="32"/>
           <w:cs/>
@@ -39194,6 +39418,29 @@
           <w:cs/>
         </w:rPr>
         <w:t xml:space="preserve">เพิ่ม เพื่อเก็บค่าเลขกลุ่มเอาไว้ </w:t>
+      </w:r>
+      <w:r>
+        <w:rPr>
+          <w:rFonts w:asciiTheme="majorBidi" w:hAnsiTheme="majorBidi" w:hint="cs"/>
+          <w:szCs w:val="32"/>
+          <w:cs/>
+        </w:rPr>
+        <w:t xml:space="preserve">ตัวอย่างของ </w:t>
+      </w:r>
+      <w:r>
+        <w:rPr>
+          <w:rFonts w:asciiTheme="majorBidi" w:hAnsiTheme="majorBidi"/>
+          <w:szCs w:val="32"/>
+        </w:rPr>
+        <w:t xml:space="preserve">code </w:t>
+      </w:r>
+      <w:r>
+        <w:rPr>
+          <w:rFonts w:asciiTheme="majorBidi" w:hAnsiTheme="majorBidi" w:hint="cs"/>
+          <w:szCs w:val="32"/>
+          <w:cs/>
+        </w:rPr>
+        <w:t>ดังรูปที่ 4.16</w:t>
       </w:r>
     </w:p>
     <w:p>
@@ -39484,7 +39731,8 @@
         <w:ind w:left="720" w:firstLine="1080"/>
         <w:jc w:val="thaiDistribute"/>
         <w:rPr>
-          <w:rFonts w:asciiTheme="majorBidi" w:hAnsiTheme="majorBidi"/>
+          <w:rFonts w:asciiTheme="majorBidi" w:hAnsiTheme="majorBidi" w:hint="cs"/>
+          <w:cs/>
         </w:rPr>
       </w:pPr>
       <w:r>
@@ -39574,6 +39822,19 @@
           <w:rFonts w:asciiTheme="majorBidi" w:hAnsiTheme="majorBidi"/>
         </w:rPr>
         <w:t>job</w:t>
+      </w:r>
+      <w:r>
+        <w:rPr>
+          <w:rFonts w:asciiTheme="majorBidi" w:hAnsiTheme="majorBidi"/>
+        </w:rPr>
+        <w:t xml:space="preserve"> </w:t>
+      </w:r>
+      <w:r>
+        <w:rPr>
+          <w:rFonts w:asciiTheme="majorBidi" w:hAnsiTheme="majorBidi" w:hint="cs"/>
+          <w:cs/>
+        </w:rPr>
+        <w:t>ผลลัพธ์ดังรูปที่ 4.17</w:t>
       </w:r>
     </w:p>
     <w:p>
@@ -39780,7 +40041,8 @@
         <w:ind w:left="720" w:firstLine="1080"/>
         <w:jc w:val="thaiDistribute"/>
         <w:rPr>
-          <w:rFonts w:asciiTheme="majorBidi" w:hAnsiTheme="majorBidi"/>
+          <w:rFonts w:asciiTheme="majorBidi" w:hAnsiTheme="majorBidi" w:hint="cs"/>
+          <w:cs/>
         </w:rPr>
       </w:pPr>
       <w:r>
@@ -39970,6 +40232,19 @@
           <w:rFonts w:asciiTheme="majorBidi" w:hAnsiTheme="majorBidi"/>
         </w:rPr>
         <w:t>4</w:t>
+      </w:r>
+      <w:r>
+        <w:rPr>
+          <w:rFonts w:asciiTheme="majorBidi" w:hAnsiTheme="majorBidi"/>
+        </w:rPr>
+        <w:t xml:space="preserve"> </w:t>
+      </w:r>
+      <w:r>
+        <w:rPr>
+          <w:rFonts w:asciiTheme="majorBidi" w:hAnsiTheme="majorBidi" w:hint="cs"/>
+          <w:cs/>
+        </w:rPr>
+        <w:t>ดังรูปที่ 4.18</w:t>
       </w:r>
     </w:p>
     <w:p>
@@ -40240,9 +40515,10 @@
         <w:ind w:firstLine="450"/>
         <w:jc w:val="thaiDistribute"/>
         <w:rPr>
-          <w:rFonts w:asciiTheme="majorBidi" w:eastAsiaTheme="majorEastAsia" w:hAnsiTheme="majorBidi"/>
-          <w:bCs/>
-          <w:szCs w:val="32"/>
+          <w:rFonts w:asciiTheme="majorBidi" w:eastAsiaTheme="majorEastAsia" w:hAnsiTheme="majorBidi" w:hint="cs"/>
+          <w:bCs/>
+          <w:szCs w:val="32"/>
+          <w:cs/>
         </w:rPr>
       </w:pPr>
       <w:r>
@@ -40275,6 +40551,24 @@
           <w:cs/>
         </w:rPr>
         <w:t xml:space="preserve"> </w:t>
+      </w:r>
+      <w:r>
+        <w:rPr>
+          <w:rFonts w:asciiTheme="majorBidi" w:eastAsiaTheme="majorEastAsia" w:hAnsiTheme="majorBidi" w:hint="cs"/>
+          <w:b/>
+          <w:szCs w:val="32"/>
+          <w:cs/>
+        </w:rPr>
+        <w:t>โดย</w:t>
+      </w:r>
+      <w:r>
+        <w:rPr>
+          <w:rFonts w:asciiTheme="majorBidi" w:eastAsiaTheme="majorEastAsia" w:hAnsiTheme="majorBidi" w:hint="cs"/>
+          <w:b/>
+          <w:szCs w:val="32"/>
+          <w:cs/>
+        </w:rPr>
+        <w:t>มีข้อมูลที่ใช้ดังรูปที่ 4.19</w:t>
       </w:r>
     </w:p>
     <w:p>
@@ -40283,9 +40577,8 @@
         <w:ind w:left="720" w:firstLine="450"/>
         <w:jc w:val="thaiDistribute"/>
         <w:rPr>
-          <w:rFonts w:asciiTheme="majorBidi" w:hAnsiTheme="majorBidi"/>
-          <w:b/>
-          <w:bCs/>
+          <w:rFonts w:asciiTheme="majorBidi" w:hAnsiTheme="majorBidi" w:hint="cs"/>
+          <w:cs/>
         </w:rPr>
       </w:pPr>
       <w:r>
@@ -40438,6 +40731,14 @@
           <w:rFonts w:asciiTheme="majorBidi" w:hAnsiTheme="majorBidi"/>
         </w:rPr>
         <w:t>Library Scikit-Learn</w:t>
+      </w:r>
+      <w:r>
+        <w:rPr>
+          <w:rFonts w:asciiTheme="majorBidi" w:hAnsiTheme="majorBidi"/>
+          <w:b/>
+          <w:bCs/>
+        </w:rPr>
+        <w:t xml:space="preserve"> </w:t>
       </w:r>
     </w:p>
     <w:p>
@@ -40570,47 +40871,47 @@
     </w:p>
     <w:p>
       <w:pPr>
-        <w:pStyle w:val="ListParagraph"/>
-        <w:numPr>
-          <w:ilvl w:val="2"/>
-          <w:numId w:val="33"/>
-        </w:numPr>
-        <w:spacing w:after="0" w:line="240" w:lineRule="auto"/>
-        <w:ind w:left="1800" w:hanging="630"/>
+        <w:spacing w:after="0"/>
+        <w:ind w:left="720" w:firstLine="720"/>
         <w:jc w:val="thaiDistribute"/>
         <w:rPr>
           <w:rFonts w:asciiTheme="majorBidi" w:hAnsiTheme="majorBidi"/>
-          <w:b/>
-          <w:bCs/>
-          <w:szCs w:val="32"/>
-        </w:rPr>
-      </w:pPr>
-      <w:r>
-        <w:rPr>
-          <w:rFonts w:asciiTheme="majorBidi" w:hAnsiTheme="majorBidi"/>
-          <w:b/>
-          <w:bCs/>
-          <w:szCs w:val="32"/>
+        </w:rPr>
+      </w:pPr>
+      <w:r>
+        <w:rPr>
+          <w:rFonts w:asciiTheme="majorBidi" w:hAnsiTheme="majorBidi"/>
+          <w:cs/>
+        </w:rPr>
+        <w:t>โดยขั้นตอน</w:t>
+      </w:r>
+      <w:r>
+        <w:rPr>
+          <w:rFonts w:asciiTheme="majorBidi" w:hAnsiTheme="majorBidi" w:hint="cs"/>
+          <w:cs/>
+        </w:rPr>
+        <w:t>ต่อมาคือ</w:t>
+      </w:r>
+      <w:r>
+        <w:rPr>
+          <w:rFonts w:asciiTheme="majorBidi" w:hAnsiTheme="majorBidi"/>
           <w:cs/>
         </w:rPr>
         <w:t>การเตรียมข้อมูล</w:t>
       </w:r>
-    </w:p>
-    <w:p>
-      <w:pPr>
-        <w:spacing w:after="0"/>
-        <w:ind w:left="720" w:firstLine="1080"/>
-        <w:jc w:val="thaiDistribute"/>
-        <w:rPr>
-          <w:rFonts w:asciiTheme="majorBidi" w:hAnsiTheme="majorBidi"/>
-        </w:rPr>
-      </w:pPr>
-      <w:r>
-        <w:rPr>
-          <w:rFonts w:asciiTheme="majorBidi" w:hAnsiTheme="majorBidi"/>
-          <w:cs/>
-        </w:rPr>
-        <w:t>โดยขั้นตอนการเตรียมข้อมูลนั้นทางผู้จัดทำได้ทำการนำ</w:t>
+      <w:r>
+        <w:rPr>
+          <w:rFonts w:asciiTheme="majorBidi" w:hAnsiTheme="majorBidi" w:hint="cs"/>
+          <w:cs/>
+        </w:rPr>
+        <w:t xml:space="preserve"> </w:t>
+      </w:r>
+      <w:r>
+        <w:rPr>
+          <w:rFonts w:asciiTheme="majorBidi" w:hAnsiTheme="majorBidi"/>
+          <w:cs/>
+        </w:rPr>
+        <w:t>ทางผู้จัดทำได้ทำการนำ</w:t>
       </w:r>
       <w:r>
         <w:rPr>
@@ -40726,7 +41027,7 @@
           <w:rFonts w:asciiTheme="majorBidi" w:hAnsiTheme="majorBidi"/>
           <w:cs/>
         </w:rPr>
-        <w:t>ที่ชุดข้อมูล</w:t>
+        <w:t>ที่ชุด</w:t>
       </w:r>
       <w:r>
         <w:rPr>
@@ -40734,7 +41035,7 @@
           <w:cs/>
         </w:rPr>
         <w:lastRenderedPageBreak/>
-        <w:t xml:space="preserve">แบบสอบถามการมีงานทำของบัณฑิตจะไม่นำมาเป็นข้อมูลในการสร้าง </w:t>
+        <w:t xml:space="preserve">ข้อมูลแบบสอบถามการมีงานทำของบัณฑิตจะไม่นำมาเป็นข้อมูลในการสร้าง </w:t>
       </w:r>
       <w:r>
         <w:rPr>
@@ -41124,6 +41425,261 @@
     <w:p>
       <w:pPr>
         <w:pStyle w:val="ListParagraph"/>
+        <w:tabs>
+          <w:tab w:val="left" w:pos="1170"/>
+        </w:tabs>
+        <w:spacing w:after="0"/>
+        <w:ind w:left="709" w:firstLine="371"/>
+        <w:jc w:val="thaiDistribute"/>
+        <w:rPr>
+          <w:rFonts w:asciiTheme="majorBidi" w:eastAsiaTheme="majorEastAsia" w:hAnsiTheme="majorBidi" w:hint="cs"/>
+          <w:bCs/>
+          <w:szCs w:val="32"/>
+          <w:cs/>
+        </w:rPr>
+      </w:pPr>
+      <w:r>
+        <w:rPr>
+          <w:rFonts w:asciiTheme="majorBidi" w:eastAsiaTheme="majorEastAsia" w:hAnsiTheme="majorBidi"/>
+          <w:bCs/>
+          <w:sz w:val="36"/>
+          <w:szCs w:val="36"/>
+        </w:rPr>
+        <w:tab/>
+      </w:r>
+      <w:r>
+        <w:rPr>
+          <w:rFonts w:asciiTheme="majorBidi" w:eastAsiaTheme="majorEastAsia" w:hAnsiTheme="majorBidi" w:cs="Angsana New"/>
+          <w:b/>
+          <w:szCs w:val="32"/>
+          <w:cs/>
+        </w:rPr>
+        <w:t xml:space="preserve">โดยจะแบ่งส่วนของการทดลองออกเป็น </w:t>
+      </w:r>
+      <w:r>
+        <w:rPr>
+          <w:rFonts w:asciiTheme="majorBidi" w:eastAsiaTheme="majorEastAsia" w:hAnsiTheme="majorBidi" w:hint="cs"/>
+          <w:b/>
+          <w:szCs w:val="32"/>
+          <w:cs/>
+        </w:rPr>
+        <w:t>3</w:t>
+      </w:r>
+      <w:r>
+        <w:rPr>
+          <w:rFonts w:asciiTheme="majorBidi" w:eastAsiaTheme="majorEastAsia" w:hAnsiTheme="majorBidi"/>
+          <w:b/>
+          <w:szCs w:val="32"/>
+        </w:rPr>
+        <w:t xml:space="preserve"> </w:t>
+      </w:r>
+      <w:r>
+        <w:rPr>
+          <w:rFonts w:asciiTheme="majorBidi" w:eastAsiaTheme="majorEastAsia" w:hAnsiTheme="majorBidi" w:cs="Angsana New"/>
+          <w:b/>
+          <w:szCs w:val="32"/>
+          <w:cs/>
+        </w:rPr>
+        <w:t>ส่วนคือ</w:t>
+      </w:r>
+      <w:r>
+        <w:rPr>
+          <w:rFonts w:asciiTheme="majorBidi" w:eastAsiaTheme="majorEastAsia" w:hAnsiTheme="majorBidi"/>
+          <w:b/>
+          <w:szCs w:val="32"/>
+        </w:rPr>
+        <w:t xml:space="preserve"> </w:t>
+      </w:r>
+      <w:r>
+        <w:rPr>
+          <w:rFonts w:asciiTheme="majorBidi" w:eastAsiaTheme="majorEastAsia" w:hAnsiTheme="majorBidi" w:cs="Angsana New"/>
+          <w:b/>
+          <w:szCs w:val="32"/>
+          <w:cs/>
+        </w:rPr>
+        <w:t>การทดลองสร้าง</w:t>
+      </w:r>
+      <w:r>
+        <w:rPr>
+          <w:rFonts w:asciiTheme="majorBidi" w:eastAsiaTheme="majorEastAsia" w:hAnsiTheme="majorBidi" w:cs="Angsana New"/>
+          <w:bCs/>
+          <w:szCs w:val="32"/>
+          <w:cs/>
+        </w:rPr>
+        <w:t xml:space="preserve"> </w:t>
+      </w:r>
+      <w:r>
+        <w:rPr>
+          <w:rFonts w:asciiTheme="majorBidi" w:eastAsiaTheme="majorEastAsia" w:hAnsiTheme="majorBidi"/>
+          <w:bCs/>
+          <w:szCs w:val="32"/>
+        </w:rPr>
+        <w:t xml:space="preserve">React Project </w:t>
+      </w:r>
+      <w:r>
+        <w:rPr>
+          <w:rFonts w:asciiTheme="majorBidi" w:eastAsiaTheme="majorEastAsia" w:hAnsiTheme="majorBidi" w:cs="Angsana New"/>
+          <w:b/>
+          <w:szCs w:val="32"/>
+          <w:cs/>
+        </w:rPr>
+        <w:t>โดย</w:t>
+      </w:r>
+      <w:r>
+        <w:rPr>
+          <w:rFonts w:asciiTheme="majorBidi" w:eastAsiaTheme="majorEastAsia" w:hAnsiTheme="majorBidi"/>
+          <w:bCs/>
+          <w:szCs w:val="32"/>
+        </w:rPr>
+        <w:t>Docker Compose</w:t>
+      </w:r>
+      <w:r>
+        <w:rPr>
+          <w:rFonts w:asciiTheme="majorBidi" w:eastAsiaTheme="majorEastAsia" w:hAnsiTheme="majorBidi"/>
+          <w:bCs/>
+          <w:szCs w:val="32"/>
+        </w:rPr>
+        <w:t xml:space="preserve">, </w:t>
+      </w:r>
+      <w:r>
+        <w:rPr>
+          <w:rFonts w:asciiTheme="majorBidi" w:eastAsiaTheme="majorEastAsia" w:hAnsiTheme="majorBidi" w:cs="Angsana New"/>
+          <w:b/>
+          <w:szCs w:val="32"/>
+          <w:cs/>
+        </w:rPr>
+        <w:t xml:space="preserve">การทดลองการทำงานร่วมกันของ </w:t>
+      </w:r>
+      <w:r>
+        <w:rPr>
+          <w:rFonts w:asciiTheme="majorBidi" w:eastAsiaTheme="majorEastAsia" w:hAnsiTheme="majorBidi"/>
+          <w:bCs/>
+          <w:szCs w:val="32"/>
+        </w:rPr>
+        <w:t>React Project</w:t>
+      </w:r>
+      <w:r>
+        <w:rPr>
+          <w:rFonts w:asciiTheme="majorBidi" w:eastAsiaTheme="majorEastAsia" w:hAnsiTheme="majorBidi"/>
+          <w:b/>
+          <w:szCs w:val="32"/>
+        </w:rPr>
+        <w:t xml:space="preserve"> </w:t>
+      </w:r>
+      <w:r>
+        <w:rPr>
+          <w:rFonts w:asciiTheme="majorBidi" w:eastAsiaTheme="majorEastAsia" w:hAnsiTheme="majorBidi" w:cs="Angsana New"/>
+          <w:b/>
+          <w:szCs w:val="32"/>
+          <w:cs/>
+        </w:rPr>
+        <w:t xml:space="preserve">และ </w:t>
+      </w:r>
+      <w:r>
+        <w:rPr>
+          <w:rFonts w:asciiTheme="majorBidi" w:eastAsiaTheme="majorEastAsia" w:hAnsiTheme="majorBidi"/>
+          <w:bCs/>
+          <w:szCs w:val="32"/>
+        </w:rPr>
+        <w:t>Django Application</w:t>
+      </w:r>
+      <w:r>
+        <w:rPr>
+          <w:rFonts w:asciiTheme="majorBidi" w:eastAsiaTheme="majorEastAsia" w:hAnsiTheme="majorBidi"/>
+          <w:bCs/>
+          <w:szCs w:val="32"/>
+        </w:rPr>
+        <w:t xml:space="preserve"> </w:t>
+      </w:r>
+      <w:r>
+        <w:rPr>
+          <w:rFonts w:asciiTheme="majorBidi" w:eastAsiaTheme="majorEastAsia" w:hAnsiTheme="majorBidi" w:hint="cs"/>
+          <w:b/>
+          <w:szCs w:val="32"/>
+          <w:cs/>
+        </w:rPr>
+        <w:t>และ</w:t>
+      </w:r>
+      <w:r>
+        <w:rPr>
+          <w:rFonts w:asciiTheme="majorBidi" w:eastAsiaTheme="majorEastAsia" w:hAnsiTheme="majorBidi" w:hint="cs"/>
+          <w:bCs/>
+          <w:szCs w:val="32"/>
+          <w:cs/>
+        </w:rPr>
+        <w:t xml:space="preserve"> </w:t>
+      </w:r>
+      <w:r>
+        <w:rPr>
+          <w:rFonts w:asciiTheme="majorBidi" w:eastAsiaTheme="majorEastAsia" w:hAnsiTheme="majorBidi" w:cs="Angsana New"/>
+          <w:b/>
+          <w:szCs w:val="32"/>
+          <w:cs/>
+        </w:rPr>
+        <w:t xml:space="preserve">การนำ </w:t>
+      </w:r>
+      <w:r>
+        <w:rPr>
+          <w:rFonts w:asciiTheme="majorBidi" w:eastAsiaTheme="majorEastAsia" w:hAnsiTheme="majorBidi"/>
+          <w:bCs/>
+          <w:szCs w:val="32"/>
+        </w:rPr>
+        <w:t>Docker Compose</w:t>
+      </w:r>
+      <w:r>
+        <w:rPr>
+          <w:rFonts w:asciiTheme="majorBidi" w:eastAsiaTheme="majorEastAsia" w:hAnsiTheme="majorBidi"/>
+          <w:b/>
+          <w:szCs w:val="32"/>
+        </w:rPr>
+        <w:t xml:space="preserve"> </w:t>
+      </w:r>
+      <w:r>
+        <w:rPr>
+          <w:rFonts w:asciiTheme="majorBidi" w:eastAsiaTheme="majorEastAsia" w:hAnsiTheme="majorBidi" w:cs="Angsana New"/>
+          <w:b/>
+          <w:szCs w:val="32"/>
+          <w:cs/>
+        </w:rPr>
+        <w:t xml:space="preserve">ของ </w:t>
+      </w:r>
+      <w:r>
+        <w:rPr>
+          <w:rFonts w:asciiTheme="majorBidi" w:eastAsiaTheme="majorEastAsia" w:hAnsiTheme="majorBidi"/>
+          <w:bCs/>
+          <w:szCs w:val="32"/>
+        </w:rPr>
+        <w:t>React Project</w:t>
+      </w:r>
+      <w:r>
+        <w:rPr>
+          <w:rFonts w:asciiTheme="majorBidi" w:eastAsiaTheme="majorEastAsia" w:hAnsiTheme="majorBidi"/>
+          <w:b/>
+          <w:szCs w:val="32"/>
+        </w:rPr>
+        <w:t xml:space="preserve"> </w:t>
+      </w:r>
+      <w:r>
+        <w:rPr>
+          <w:rFonts w:asciiTheme="majorBidi" w:eastAsiaTheme="majorEastAsia" w:hAnsiTheme="majorBidi" w:cs="Angsana New"/>
+          <w:b/>
+          <w:szCs w:val="32"/>
+          <w:cs/>
+        </w:rPr>
+        <w:t xml:space="preserve">ขึ้นไปอยู่บน </w:t>
+      </w:r>
+      <w:r>
+        <w:rPr>
+          <w:rFonts w:asciiTheme="majorBidi" w:eastAsiaTheme="majorEastAsia" w:hAnsiTheme="majorBidi"/>
+          <w:bCs/>
+          <w:szCs w:val="32"/>
+        </w:rPr>
+        <w:t>Server</w:t>
+      </w:r>
+    </w:p>
+    <w:p>
+      <w:pPr>
+        <w:pStyle w:val="ListParagraph"/>
         <w:numPr>
           <w:ilvl w:val="1"/>
           <w:numId w:val="33"/>
@@ -41200,7 +41756,8 @@
         <w:ind w:left="720" w:firstLine="1080"/>
         <w:jc w:val="thaiDistribute"/>
         <w:rPr>
-          <w:rFonts w:asciiTheme="majorBidi" w:hAnsiTheme="majorBidi"/>
+          <w:rFonts w:asciiTheme="majorBidi" w:hAnsiTheme="majorBidi" w:hint="cs"/>
+          <w:cs/>
         </w:rPr>
       </w:pPr>
       <w:r>
@@ -41253,7 +41810,13 @@
         <w:rPr>
           <w:rFonts w:asciiTheme="majorBidi" w:hAnsiTheme="majorBidi"/>
         </w:rPr>
-        <w:t xml:space="preserve">React Project </w:t>
+        <w:t>React Project</w:t>
+      </w:r>
+      <w:r>
+        <w:rPr>
+          <w:rFonts w:asciiTheme="majorBidi" w:hAnsiTheme="majorBidi"/>
+        </w:rPr>
+        <w:t xml:space="preserve"> </w:t>
       </w:r>
       <w:r>
         <w:rPr>
@@ -41279,7 +41842,26 @@
         <w:rPr>
           <w:rFonts w:asciiTheme="majorBidi" w:hAnsiTheme="majorBidi"/>
         </w:rPr>
-        <w:t xml:space="preserve">NodeJS </w:t>
+        <w:t>NodeJS</w:t>
+      </w:r>
+      <w:r>
+        <w:rPr>
+          <w:rFonts w:asciiTheme="majorBidi" w:hAnsiTheme="majorBidi"/>
+        </w:rPr>
+        <w:t xml:space="preserve"> </w:t>
+      </w:r>
+      <w:r>
+        <w:rPr>
+          <w:rFonts w:asciiTheme="majorBidi" w:hAnsiTheme="majorBidi" w:hint="cs"/>
+          <w:cs/>
+        </w:rPr>
+        <w:t>ดังรูปที่ 4.21</w:t>
+      </w:r>
+      <w:r>
+        <w:rPr>
+          <w:rFonts w:asciiTheme="majorBidi" w:hAnsiTheme="majorBidi"/>
+        </w:rPr>
+        <w:t xml:space="preserve"> </w:t>
       </w:r>
       <w:r>
         <w:rPr>
@@ -41293,6 +41875,13 @@
           <w:rFonts w:asciiTheme="majorBidi" w:hAnsiTheme="majorBidi"/>
         </w:rPr>
         <w:t xml:space="preserve">File docker-compose.yml </w:t>
+      </w:r>
+      <w:r>
+        <w:rPr>
+          <w:rFonts w:asciiTheme="majorBidi" w:hAnsiTheme="majorBidi" w:hint="cs"/>
+          <w:cs/>
+        </w:rPr>
+        <w:t>ดังรูปที่ 4.22</w:t>
       </w:r>
     </w:p>
     <w:p>
@@ -41911,6 +42500,7 @@
           <w:szCs w:val="32"/>
         </w:rPr>
       </w:pPr>
+      <w:bookmarkStart w:id="12" w:name="_Hlk121355565"/>
       <w:r>
         <w:rPr>
           <w:rFonts w:asciiTheme="majorBidi" w:hAnsiTheme="majorBidi"/>
@@ -41950,6 +42540,7 @@
         <w:t>Django Application</w:t>
       </w:r>
     </w:p>
+    <w:bookmarkEnd w:id="12"/>
     <w:p>
       <w:pPr>
         <w:spacing w:after="0"/>
@@ -42213,7 +42804,8 @@
         <w:ind w:left="720" w:firstLine="1080"/>
         <w:jc w:val="thaiDistribute"/>
         <w:rPr>
-          <w:rFonts w:asciiTheme="majorBidi" w:hAnsiTheme="majorBidi"/>
+          <w:rFonts w:asciiTheme="majorBidi" w:hAnsiTheme="majorBidi" w:hint="cs"/>
+          <w:cs/>
         </w:rPr>
       </w:pPr>
       <w:r>
@@ -42327,6 +42919,19 @@
           <w:rFonts w:asciiTheme="majorBidi" w:hAnsiTheme="majorBidi"/>
         </w:rPr>
         <w:t>Port 3000</w:t>
+      </w:r>
+      <w:r>
+        <w:rPr>
+          <w:rFonts w:asciiTheme="majorBidi" w:hAnsiTheme="majorBidi"/>
+        </w:rPr>
+        <w:t xml:space="preserve"> </w:t>
+      </w:r>
+      <w:r>
+        <w:rPr>
+          <w:rFonts w:asciiTheme="majorBidi" w:hAnsiTheme="majorBidi" w:hint="cs"/>
+          <w:cs/>
+        </w:rPr>
+        <w:t>ผลลัพธ์ดังรูปที่ 4.25</w:t>
       </w:r>
     </w:p>
     <w:p>
@@ -42562,7 +43167,8 @@
         <w:ind w:left="720" w:firstLine="1080"/>
         <w:jc w:val="thaiDistribute"/>
         <w:rPr>
-          <w:rFonts w:asciiTheme="majorBidi" w:hAnsiTheme="majorBidi"/>
+          <w:rFonts w:asciiTheme="majorBidi" w:hAnsiTheme="majorBidi" w:hint="cs"/>
+          <w:cs/>
         </w:rPr>
       </w:pPr>
       <w:r>
@@ -42629,6 +43235,19 @@
           <w:rFonts w:asciiTheme="majorBidi" w:hAnsiTheme="majorBidi"/>
         </w:rPr>
         <w:t>4.2</w:t>
+      </w:r>
+      <w:r>
+        <w:rPr>
+          <w:rFonts w:asciiTheme="majorBidi" w:hAnsiTheme="majorBidi"/>
+        </w:rPr>
+        <w:t xml:space="preserve"> </w:t>
+      </w:r>
+      <w:r>
+        <w:rPr>
+          <w:rFonts w:asciiTheme="majorBidi" w:hAnsiTheme="majorBidi" w:hint="cs"/>
+          <w:cs/>
+        </w:rPr>
+        <w:t>ผลลัพธ์ดังรูปที่ 4.26</w:t>
       </w:r>
     </w:p>
     <w:p>
@@ -43166,7 +43785,8 @@
         <w:spacing w:after="0" w:line="240" w:lineRule="auto"/>
         <w:ind w:left="720" w:firstLine="450"/>
         <w:rPr>
-          <w:rFonts w:asciiTheme="majorBidi" w:hAnsiTheme="majorBidi"/>
+          <w:rFonts w:asciiTheme="majorBidi" w:hAnsiTheme="majorBidi" w:hint="cs"/>
+          <w:cs/>
         </w:rPr>
       </w:pPr>
       <w:r>
@@ -43285,6 +43905,45 @@
           <w:rFonts w:asciiTheme="majorBidi" w:hAnsiTheme="majorBidi"/>
         </w:rPr>
         <w:t xml:space="preserve"> </w:t>
+      </w:r>
+      <w:r>
+        <w:rPr>
+          <w:rFonts w:asciiTheme="majorBidi" w:hAnsiTheme="majorBidi"/>
+        </w:rPr>
+        <w:t xml:space="preserve"> </w:t>
+      </w:r>
+      <w:r>
+        <w:rPr>
+          <w:rFonts w:asciiTheme="majorBidi" w:hAnsiTheme="majorBidi" w:hint="cs"/>
+          <w:cs/>
+        </w:rPr>
+        <w:t xml:space="preserve">โดยกระบวนการทำงาน และ การเรียกใช้งานของ </w:t>
+      </w:r>
+      <w:r>
+        <w:rPr>
+          <w:rFonts w:asciiTheme="majorBidi" w:hAnsiTheme="majorBidi"/>
+        </w:rPr>
+        <w:t xml:space="preserve">Similarity Model </w:t>
+      </w:r>
+      <w:r>
+        <w:rPr>
+          <w:rFonts w:asciiTheme="majorBidi" w:hAnsiTheme="majorBidi" w:hint="cs"/>
+          <w:cs/>
+        </w:rPr>
+        <w:t xml:space="preserve">และ </w:t>
+      </w:r>
+      <w:r>
+        <w:rPr>
+          <w:rFonts w:asciiTheme="majorBidi" w:hAnsiTheme="majorBidi"/>
+        </w:rPr>
+        <w:t xml:space="preserve">NLP </w:t>
+      </w:r>
+      <w:r>
+        <w:rPr>
+          <w:rFonts w:asciiTheme="majorBidi" w:hAnsiTheme="majorBidi" w:hint="cs"/>
+          <w:cs/>
+        </w:rPr>
+        <w:t>มีดังนี้</w:t>
       </w:r>
     </w:p>
     <w:p>
@@ -43605,6 +44264,7 @@
           <w:szCs w:val="32"/>
           <w:cs/>
         </w:rPr>
+        <w:lastRenderedPageBreak/>
         <w:t>ข้อมูลเพิ่มเข้าฐานข้อมูล</w:t>
       </w:r>
     </w:p>
@@ -43629,7 +44289,6 @@
           <w:szCs w:val="32"/>
           <w:cs/>
         </w:rPr>
-        <w:lastRenderedPageBreak/>
         <w:t>แสดง</w:t>
       </w:r>
       <w:r>
@@ -46075,7 +46734,7 @@
               <w:ind w:left="0" w:firstLine="0"/>
               <w:jc w:val="center"/>
               <w:rPr>
-                <w:rFonts w:asciiTheme="majorBidi" w:hAnsiTheme="majorBidi" w:hint="cs"/>
+                <w:rFonts w:asciiTheme="majorBidi" w:hAnsiTheme="majorBidi"/>
                 <w:szCs w:val="32"/>
               </w:rPr>
             </w:pPr>
@@ -46099,7 +46758,7 @@
               <w:ind w:left="0" w:firstLine="0"/>
               <w:jc w:val="center"/>
               <w:rPr>
-                <w:rFonts w:asciiTheme="majorBidi" w:hAnsiTheme="majorBidi" w:hint="cs"/>
+                <w:rFonts w:asciiTheme="majorBidi" w:hAnsiTheme="majorBidi"/>
                 <w:szCs w:val="32"/>
               </w:rPr>
             </w:pPr>
@@ -46123,7 +46782,7 @@
               <w:ind w:left="0" w:firstLine="0"/>
               <w:jc w:val="center"/>
               <w:rPr>
-                <w:rFonts w:asciiTheme="majorBidi" w:hAnsiTheme="majorBidi" w:hint="cs"/>
+                <w:rFonts w:asciiTheme="majorBidi" w:hAnsiTheme="majorBidi"/>
                 <w:szCs w:val="32"/>
               </w:rPr>
             </w:pPr>
@@ -46148,7 +46807,7 @@
               <w:pStyle w:val="ListParagraph"/>
               <w:ind w:left="0" w:firstLine="0"/>
               <w:rPr>
-                <w:rFonts w:asciiTheme="majorBidi" w:hAnsiTheme="majorBidi" w:hint="cs"/>
+                <w:rFonts w:asciiTheme="majorBidi" w:hAnsiTheme="majorBidi"/>
               </w:rPr>
             </w:pPr>
           </w:p>
@@ -46187,7 +46846,7 @@
               <w:pStyle w:val="ListParagraph"/>
               <w:ind w:left="0" w:firstLine="0"/>
               <w:rPr>
-                <w:rFonts w:asciiTheme="majorBidi" w:hAnsiTheme="majorBidi" w:hint="cs"/>
+                <w:rFonts w:asciiTheme="majorBidi" w:hAnsiTheme="majorBidi"/>
                 <w:szCs w:val="32"/>
                 <w:cs/>
               </w:rPr>
@@ -46214,7 +46873,7 @@
               <w:pStyle w:val="ListParagraph"/>
               <w:ind w:left="0" w:firstLine="0"/>
               <w:rPr>
-                <w:rFonts w:asciiTheme="majorBidi" w:hAnsiTheme="majorBidi" w:hint="cs"/>
+                <w:rFonts w:asciiTheme="majorBidi" w:hAnsiTheme="majorBidi"/>
               </w:rPr>
             </w:pPr>
           </w:p>
@@ -46231,7 +46890,7 @@
                 <w:numId w:val="41"/>
               </w:numPr>
               <w:rPr>
-                <w:rFonts w:asciiTheme="majorBidi" w:hAnsiTheme="majorBidi" w:hint="cs"/>
+                <w:rFonts w:asciiTheme="majorBidi" w:hAnsiTheme="majorBidi"/>
               </w:rPr>
             </w:pPr>
             <w:r>
@@ -46251,7 +46910,7 @@
               <w:pStyle w:val="ListParagraph"/>
               <w:ind w:left="0" w:firstLine="0"/>
               <w:rPr>
-                <w:rFonts w:asciiTheme="majorBidi" w:hAnsiTheme="majorBidi" w:hint="cs"/>
+                <w:rFonts w:asciiTheme="majorBidi" w:hAnsiTheme="majorBidi"/>
                 <w:szCs w:val="32"/>
                 <w:cs/>
               </w:rPr>
@@ -46306,7 +46965,7 @@
               <w:pStyle w:val="ListParagraph"/>
               <w:ind w:left="0" w:firstLine="0"/>
               <w:rPr>
-                <w:rFonts w:asciiTheme="majorBidi" w:hAnsiTheme="majorBidi" w:hint="cs"/>
+                <w:rFonts w:asciiTheme="majorBidi" w:hAnsiTheme="majorBidi"/>
               </w:rPr>
             </w:pPr>
           </w:p>
@@ -46323,7 +46982,7 @@
                 <w:numId w:val="41"/>
               </w:numPr>
               <w:rPr>
-                <w:rFonts w:asciiTheme="majorBidi" w:hAnsiTheme="majorBidi" w:hint="cs"/>
+                <w:rFonts w:asciiTheme="majorBidi" w:hAnsiTheme="majorBidi"/>
               </w:rPr>
             </w:pPr>
             <w:r>
@@ -46343,7 +47002,7 @@
               <w:pStyle w:val="ListParagraph"/>
               <w:ind w:left="0" w:firstLine="0"/>
               <w:rPr>
-                <w:rFonts w:asciiTheme="majorBidi" w:hAnsiTheme="majorBidi" w:hint="cs"/>
+                <w:rFonts w:asciiTheme="majorBidi" w:hAnsiTheme="majorBidi"/>
                 <w:szCs w:val="32"/>
                 <w:cs/>
               </w:rPr>
@@ -46433,7 +47092,7 @@
         <w:spacing w:after="0"/>
         <w:ind w:left="1440" w:firstLine="0"/>
         <w:rPr>
-          <w:rFonts w:asciiTheme="majorBidi" w:hAnsiTheme="majorBidi" w:hint="cs"/>
+          <w:rFonts w:asciiTheme="majorBidi" w:hAnsiTheme="majorBidi"/>
         </w:rPr>
       </w:pPr>
       <w:r>
@@ -46509,7 +47168,7 @@
         <w:ind w:left="720" w:firstLine="0"/>
         <w:jc w:val="center"/>
         <w:rPr>
-          <w:rFonts w:asciiTheme="majorBidi" w:hAnsiTheme="majorBidi" w:hint="cs"/>
+          <w:rFonts w:asciiTheme="majorBidi" w:hAnsiTheme="majorBidi"/>
           <w:b/>
           <w:bCs/>
           <w:cs/>
@@ -46622,7 +47281,7 @@
         </w:rPr>
         <w:t xml:space="preserve"> </w:t>
       </w:r>
-      <w:bookmarkStart w:id="11" w:name="_Hlk121352736"/>
+      <w:bookmarkStart w:id="13" w:name="_Hlk121352736"/>
       <w:r>
         <w:rPr>
           <w:rFonts w:asciiTheme="majorBidi" w:hAnsiTheme="majorBidi" w:hint="cs"/>
@@ -46631,7 +47290,7 @@
         </w:rPr>
         <w:t>สำเร็จ</w:t>
       </w:r>
-      <w:bookmarkEnd w:id="11"/>
+      <w:bookmarkEnd w:id="13"/>
     </w:p>
     <w:p>
       <w:pPr>
@@ -47157,7 +47816,7 @@
         <w:ind w:left="1080" w:firstLine="0"/>
         <w:jc w:val="thaiDistribute"/>
         <w:rPr>
-          <w:rFonts w:asciiTheme="majorBidi" w:hAnsiTheme="majorBidi" w:hint="cs"/>
+          <w:rFonts w:asciiTheme="majorBidi" w:hAnsiTheme="majorBidi"/>
           <w:b/>
           <w:bCs/>
           <w:sz w:val="36"/>
@@ -48432,26 +49091,11 @@
         <w:br w:type="page"/>
       </w:r>
     </w:p>
-    <w:p>
-      <w:pPr>
-        <w:rPr>
-          <w:rFonts w:hint="cs"/>
-        </w:rPr>
-      </w:pPr>
-    </w:p>
-    <w:p>
-      <w:pPr>
-        <w:rPr>
-          <w:rFonts w:hint="cs"/>
-        </w:rPr>
-      </w:pPr>
-    </w:p>
+    <w:p/>
+    <w:p/>
     <w:p>
       <w:pPr>
         <w:ind w:firstLine="0"/>
-        <w:rPr>
-          <w:rFonts w:hint="cs"/>
-        </w:rPr>
       </w:pPr>
     </w:p>
     <w:p/>

</xml_diff>